<commit_message>
Update ARMA documentation for latest release.
</commit_message>
<xml_diff>
--- a/doc/UserManual/Word/60_Command_ARMA.docx
+++ b/doc/UserManual/Word/60_Command_ARMA.docx
@@ -73,7 +73,10 @@
         <w:t>.</w:t>
       </w:r>
       <w:r>
-        <w:t>08</w:t>
+        <w:t>0</w:t>
+      </w:r>
+      <w:r>
+        <w:t>9</w:t>
       </w:r>
       <w:r>
         <w:t>.0</w:t>
@@ -103,13 +106,13 @@
         <w:t>0</w:t>
       </w:r>
       <w:r>
-        <w:t>1</w:t>
+        <w:t>2</w:t>
       </w:r>
       <w:r>
         <w:t>-</w:t>
       </w:r>
       <w:r>
-        <w:t>31</w:t>
+        <w:t>29</w:t>
       </w:r>
     </w:p>
     <w:p>
@@ -138,31 +141,36 @@
         <w:t>)</w:t>
       </w:r>
       <w:r>
-        <w:t xml:space="preserve"> command lags and attenuates a time series (e.g., to route a streamflow time series downstream)</w:t>
-      </w:r>
-      <w:r>
-        <w:t xml:space="preserve">, </w:t>
-      </w:r>
-      <w:r>
-        <w:rPr>
-          <w:highlight w:val="yellow"/>
-        </w:rPr>
-        <w:t>replacing the contents of the original time series with the modified time series (</w:t>
-      </w:r>
-      <w:r>
-        <w:rPr>
-          <w:highlight w:val="red"/>
-        </w:rPr>
-        <w:t>should option of new time series be enabled?</w:t>
-      </w:r>
-      <w:r>
-        <w:rPr>
-          <w:highlight w:val="yellow"/>
-        </w:rPr>
-        <w:t>)</w:t>
-      </w:r>
-      <w:r>
-        <w:t>.  This approach preserves the “mass” of the data.  The general equation for ARMA is:</w:t>
+        <w:t xml:space="preserve"> command </w:t>
+      </w:r>
+      <w:r>
+        <w:t>predicts output from an input</w:t>
+      </w:r>
+      <w:r>
+        <w:t xml:space="preserve"> time series (e.g., to route a streamflow time series downstream)</w:t>
+      </w:r>
+      <w:r>
+        <w:t xml:space="preserve">.  By default this command will replace the original time series values (specify the </w:t>
+      </w:r>
+      <w:proofErr w:type="spellStart"/>
+      <w:r>
+        <w:rPr>
+          <w:rStyle w:val="RTiSWDocLiteralText"/>
+        </w:rPr>
+        <w:t>NewTSID</w:t>
+      </w:r>
+      <w:proofErr w:type="spellEnd"/>
+      <w:r>
+        <w:t xml:space="preserve"> parameter to create a new output time series).  </w:t>
+      </w:r>
+      <w:r>
+        <w:t>Th</w:t>
+      </w:r>
+      <w:r>
+        <w:t xml:space="preserve">e ARMA method </w:t>
+      </w:r>
+      <w:r>
+        <w:t>preserves the “mass” of the data.  The general equation for ARMA is:</w:t>
       </w:r>
     </w:p>
     <w:p/>
@@ -197,7 +205,7 @@
           <v:shape id="_x0000_i1025" type="#_x0000_t75" style="width:322.8pt;height:15pt" o:ole="">
             <v:imagedata r:id="rId7" o:title=""/>
           </v:shape>
-          <o:OLEObject Type="Embed" ProgID="Equation.2" ShapeID="_x0000_i1025" DrawAspect="Content" ObjectID="_1515765398" r:id="rId8"/>
+          <o:OLEObject Type="Embed" ProgID="Equation.2" ShapeID="_x0000_i1025" DrawAspect="Content" ObjectID="_1518311657" r:id="rId8"/>
         </w:object>
       </w:r>
     </w:p>
@@ -359,15 +367,6 @@
       <w:proofErr w:type="spellEnd"/>
       <w:r>
         <w:t xml:space="preserve"> does not perform this function).</w:t>
-      </w:r>
-      <w:r>
-        <w:t xml:space="preserve">  </w:t>
-      </w:r>
-      <w:r>
-        <w:rPr>
-          <w:highlight w:val="yellow"/>
-        </w:rPr>
-        <w:t>Can Riverside indicate useful software used to compute ARMA coefficients – can reference in this documentation?</w:t>
       </w:r>
     </w:p>
     <w:p/>
@@ -533,25 +532,17 @@
         <w:t xml:space="preserve">  </w:t>
       </w:r>
       <w:r>
-        <w:rPr>
-          <w:highlight w:val="yellow"/>
-        </w:rPr>
         <w:t xml:space="preserve">Use the </w:t>
       </w:r>
       <w:proofErr w:type="spellStart"/>
       <w:r>
         <w:rPr>
           <w:rStyle w:val="RTiSWDocLiteralText"/>
-          <w:highlight w:val="yellow"/>
-        </w:rPr>
-        <w:lastRenderedPageBreak/>
+        </w:rPr>
         <w:t>InputInitialValues</w:t>
       </w:r>
       <w:proofErr w:type="spellEnd"/>
       <w:r>
-        <w:rPr>
-          <w:highlight w:val="yellow"/>
-        </w:rPr>
         <w:t xml:space="preserve"> parameter to supply additional time series values at the start of the time series to overcome this issue.</w:t>
       </w:r>
     </w:p>
@@ -563,6 +554,7 @@
         </w:numPr>
       </w:pPr>
       <w:r>
+        <w:lastRenderedPageBreak/>
         <w:t>The final results are converted to a data interval that matches the original input, if necessary.  If the original data interval and the ARMA interval are the same, no conversion is necessary.  For example, if the original data interval is 6Hour and the ARMA interval is 10Hour, then the expanded data interval will be 2Hour.  Consequently, three sequential expanded values are averaged to obtain the final 6Hour time series.</w:t>
       </w:r>
     </w:p>
@@ -583,9 +575,9 @@
         </w:rPr>
         <w:drawing>
           <wp:inline distT="0" distB="0" distL="0" distR="0">
-            <wp:extent cx="5943600" cy="3444875"/>
-            <wp:effectExtent l="0" t="0" r="0" b="3175"/>
-            <wp:docPr id="6" name="Picture 6"/>
+            <wp:extent cx="5943600" cy="3432175"/>
+            <wp:effectExtent l="0" t="0" r="0" b="0"/>
+            <wp:docPr id="1" name="Picture 1"/>
             <wp:cNvGraphicFramePr>
               <a:graphicFrameLocks xmlns:a="http://schemas.openxmlformats.org/drawingml/2006/main" noChangeAspect="1"/>
             </wp:cNvGraphicFramePr>
@@ -593,7 +585,7 @@
               <a:graphicData uri="http://schemas.openxmlformats.org/drawingml/2006/picture">
                 <pic:pic xmlns:pic="http://schemas.openxmlformats.org/drawingml/2006/picture">
                   <pic:nvPicPr>
-                    <pic:cNvPr id="6" name="command_ARMA.png"/>
+                    <pic:cNvPr id="1" name="command_ARMA.png"/>
                     <pic:cNvPicPr/>
                   </pic:nvPicPr>
                   <pic:blipFill>
@@ -611,7 +603,7 @@
                   <pic:spPr>
                     <a:xfrm>
                       <a:off x="0" y="0"/>
-                      <a:ext cx="5943600" cy="3444875"/>
+                      <a:ext cx="5943600" cy="3432175"/>
                     </a:xfrm>
                     <a:prstGeom prst="rect">
                       <a:avLst/>
@@ -628,9 +620,14 @@
       <w:pPr>
         <w:pStyle w:val="RTiSWDocNote"/>
       </w:pPr>
+      <w:proofErr w:type="spellStart"/>
       <w:r>
         <w:t>ARMA</w:t>
       </w:r>
+      <w:r>
+        <w:t>_Input</w:t>
+      </w:r>
+      <w:proofErr w:type="spellEnd"/>
     </w:p>
     <w:p>
       <w:pPr>
@@ -643,6 +640,176 @@
       <w:proofErr w:type="gramEnd"/>
       <w:r>
         <w:t>) Command Editor</w:t>
+      </w:r>
+      <w:r>
+        <w:t xml:space="preserve"> for Input Parameters</w:t>
+      </w:r>
+    </w:p>
+    <w:p/>
+    <w:p>
+      <w:pPr>
+        <w:jc w:val="center"/>
+      </w:pPr>
+      <w:r>
+        <w:rPr>
+          <w:noProof/>
+        </w:rPr>
+        <w:drawing>
+          <wp:inline distT="0" distB="0" distL="0" distR="0">
+            <wp:extent cx="5943600" cy="1415415"/>
+            <wp:effectExtent l="0" t="0" r="0" b="0"/>
+            <wp:docPr id="5" name="Picture 5"/>
+            <wp:cNvGraphicFramePr>
+              <a:graphicFrameLocks xmlns:a="http://schemas.openxmlformats.org/drawingml/2006/main" noChangeAspect="1"/>
+            </wp:cNvGraphicFramePr>
+            <a:graphic xmlns:a="http://schemas.openxmlformats.org/drawingml/2006/main">
+              <a:graphicData uri="http://schemas.openxmlformats.org/drawingml/2006/picture">
+                <pic:pic xmlns:pic="http://schemas.openxmlformats.org/drawingml/2006/picture">
+                  <pic:nvPicPr>
+                    <pic:cNvPr id="5" name="command_ARMA_ARMA.png"/>
+                    <pic:cNvPicPr/>
+                  </pic:nvPicPr>
+                  <pic:blipFill>
+                    <a:blip r:embed="rId10">
+                      <a:extLst>
+                        <a:ext uri="{28A0092B-C50C-407E-A947-70E740481C1C}">
+                          <a14:useLocalDpi xmlns:a14="http://schemas.microsoft.com/office/drawing/2010/main" val="0"/>
+                        </a:ext>
+                      </a:extLst>
+                    </a:blip>
+                    <a:stretch>
+                      <a:fillRect/>
+                    </a:stretch>
+                  </pic:blipFill>
+                  <pic:spPr>
+                    <a:xfrm>
+                      <a:off x="0" y="0"/>
+                      <a:ext cx="5943600" cy="1415415"/>
+                    </a:xfrm>
+                    <a:prstGeom prst="rect">
+                      <a:avLst/>
+                    </a:prstGeom>
+                  </pic:spPr>
+                </pic:pic>
+              </a:graphicData>
+            </a:graphic>
+          </wp:inline>
+        </w:drawing>
+      </w:r>
+    </w:p>
+    <w:p>
+      <w:pPr>
+        <w:pStyle w:val="RTiSWDocNote"/>
+      </w:pPr>
+      <w:r>
+        <w:t>ARMA</w:t>
+      </w:r>
+      <w:r>
+        <w:t>_ARMA</w:t>
+      </w:r>
+    </w:p>
+    <w:p>
+      <w:pPr>
+        <w:pStyle w:val="RTiSWDocFigureTableTitle"/>
+      </w:pPr>
+      <w:proofErr w:type="gramStart"/>
+      <w:r>
+        <w:t>ARMA(</w:t>
+      </w:r>
+      <w:proofErr w:type="gramEnd"/>
+      <w:r>
+        <w:t xml:space="preserve">) Command Editor for </w:t>
+      </w:r>
+      <w:r>
+        <w:t>ARMA</w:t>
+      </w:r>
+      <w:r>
+        <w:t xml:space="preserve"> Parameters</w:t>
+      </w:r>
+    </w:p>
+    <w:p/>
+    <w:p>
+      <w:pPr>
+        <w:jc w:val="center"/>
+      </w:pPr>
+      <w:r>
+        <w:rPr>
+          <w:noProof/>
+        </w:rPr>
+        <w:lastRenderedPageBreak/>
+        <w:drawing>
+          <wp:inline distT="0" distB="0" distL="0" distR="0">
+            <wp:extent cx="5943600" cy="1797685"/>
+            <wp:effectExtent l="0" t="0" r="0" b="0"/>
+            <wp:docPr id="8" name="Picture 8"/>
+            <wp:cNvGraphicFramePr>
+              <a:graphicFrameLocks xmlns:a="http://schemas.openxmlformats.org/drawingml/2006/main" noChangeAspect="1"/>
+            </wp:cNvGraphicFramePr>
+            <a:graphic xmlns:a="http://schemas.openxmlformats.org/drawingml/2006/main">
+              <a:graphicData uri="http://schemas.openxmlformats.org/drawingml/2006/picture">
+                <pic:pic xmlns:pic="http://schemas.openxmlformats.org/drawingml/2006/picture">
+                  <pic:nvPicPr>
+                    <pic:cNvPr id="8" name="command_ARMA_Output.png"/>
+                    <pic:cNvPicPr/>
+                  </pic:nvPicPr>
+                  <pic:blipFill>
+                    <a:blip r:embed="rId11">
+                      <a:extLst>
+                        <a:ext uri="{28A0092B-C50C-407E-A947-70E740481C1C}">
+                          <a14:useLocalDpi xmlns:a14="http://schemas.microsoft.com/office/drawing/2010/main" val="0"/>
+                        </a:ext>
+                      </a:extLst>
+                    </a:blip>
+                    <a:stretch>
+                      <a:fillRect/>
+                    </a:stretch>
+                  </pic:blipFill>
+                  <pic:spPr>
+                    <a:xfrm>
+                      <a:off x="0" y="0"/>
+                      <a:ext cx="5943600" cy="1797685"/>
+                    </a:xfrm>
+                    <a:prstGeom prst="rect">
+                      <a:avLst/>
+                    </a:prstGeom>
+                  </pic:spPr>
+                </pic:pic>
+              </a:graphicData>
+            </a:graphic>
+          </wp:inline>
+        </w:drawing>
+      </w:r>
+    </w:p>
+    <w:p>
+      <w:pPr>
+        <w:pStyle w:val="RTiSWDocNote"/>
+      </w:pPr>
+      <w:proofErr w:type="spellStart"/>
+      <w:r>
+        <w:t>ARMA</w:t>
+      </w:r>
+      <w:r>
+        <w:t>_Output</w:t>
+      </w:r>
+      <w:proofErr w:type="spellEnd"/>
+    </w:p>
+    <w:p>
+      <w:pPr>
+        <w:pStyle w:val="RTiSWDocFigureTableTitle"/>
+      </w:pPr>
+      <w:proofErr w:type="gramStart"/>
+      <w:r>
+        <w:t>ARMA(</w:t>
+      </w:r>
+      <w:proofErr w:type="gramEnd"/>
+      <w:r>
+        <w:t xml:space="preserve">) Command Editor for </w:t>
+      </w:r>
+      <w:r>
+        <w:t>Output</w:t>
+      </w:r>
+      <w:r>
+        <w:t xml:space="preserve"> Parameters</w:t>
       </w:r>
     </w:p>
     <w:p/>
@@ -716,7 +883,7 @@
         </w:trPr>
         <w:tc>
           <w:tcPr>
-            <w:tcW w:w="1801" w:type="dxa"/>
+            <w:tcW w:w="1933" w:type="dxa"/>
             <w:shd w:val="clear" w:color="auto" w:fill="C0C0C0"/>
           </w:tcPr>
           <w:p>
@@ -730,7 +897,7 @@
         </w:tc>
         <w:tc>
           <w:tcPr>
-            <w:tcW w:w="5640" w:type="dxa"/>
+            <w:tcW w:w="5513" w:type="dxa"/>
             <w:shd w:val="clear" w:color="auto" w:fill="C0C0C0"/>
           </w:tcPr>
           <w:p>
@@ -744,7 +911,7 @@
         </w:tc>
         <w:tc>
           <w:tcPr>
-            <w:tcW w:w="1909" w:type="dxa"/>
+            <w:tcW w:w="1904" w:type="dxa"/>
             <w:shd w:val="clear" w:color="auto" w:fill="C0C0C0"/>
           </w:tcPr>
           <w:p>
@@ -763,7 +930,7 @@
         </w:trPr>
         <w:tc>
           <w:tcPr>
-            <w:tcW w:w="1801" w:type="dxa"/>
+            <w:tcW w:w="1933" w:type="dxa"/>
           </w:tcPr>
           <w:p>
             <w:pPr>
@@ -783,7 +950,7 @@
         </w:tc>
         <w:tc>
           <w:tcPr>
-            <w:tcW w:w="5640" w:type="dxa"/>
+            <w:tcW w:w="5513" w:type="dxa"/>
           </w:tcPr>
           <w:p>
             <w:r>
@@ -868,7 +1035,6 @@
               <w:rPr>
                 <w:rStyle w:val="RTiSWDocLiteralText"/>
               </w:rPr>
-              <w:lastRenderedPageBreak/>
               <w:t>First</w:t>
             </w:r>
             <w:r>
@@ -972,7 +1138,7 @@
         </w:tc>
         <w:tc>
           <w:tcPr>
-            <w:tcW w:w="1909" w:type="dxa"/>
+            <w:tcW w:w="1904" w:type="dxa"/>
           </w:tcPr>
           <w:p>
             <w:pPr>
@@ -985,7 +1151,6 @@
               <w:rPr>
                 <w:rStyle w:val="RTiSWDocLiteralText"/>
               </w:rPr>
-              <w:lastRenderedPageBreak/>
               <w:t>AllTS</w:t>
             </w:r>
             <w:proofErr w:type="spellEnd"/>
@@ -998,26 +1163,25 @@
         </w:trPr>
         <w:tc>
           <w:tcPr>
-            <w:tcW w:w="1801" w:type="dxa"/>
-          </w:tcPr>
-          <w:p>
-            <w:pPr>
-              <w:rPr>
-                <w:rStyle w:val="RTiSWDocLiteralText"/>
-              </w:rPr>
-            </w:pPr>
-            <w:r>
-              <w:rPr>
-                <w:rStyle w:val="RTiSWDocLiteralText"/>
-              </w:rPr>
-              <w:lastRenderedPageBreak/>
+            <w:tcW w:w="1933" w:type="dxa"/>
+          </w:tcPr>
+          <w:p>
+            <w:pPr>
+              <w:rPr>
+                <w:rStyle w:val="RTiSWDocLiteralText"/>
+              </w:rPr>
+            </w:pPr>
+            <w:r>
+              <w:rPr>
+                <w:rStyle w:val="RTiSWDocLiteralText"/>
+              </w:rPr>
               <w:t>TSID</w:t>
             </w:r>
           </w:p>
         </w:tc>
         <w:tc>
           <w:tcPr>
-            <w:tcW w:w="5640" w:type="dxa"/>
+            <w:tcW w:w="5513" w:type="dxa"/>
           </w:tcPr>
           <w:p>
             <w:r>
@@ -1036,29 +1200,22 @@
               <w:t xml:space="preserve">  </w:t>
             </w:r>
             <w:r>
-              <w:rPr>
-                <w:highlight w:val="yellow"/>
-              </w:rPr>
               <w:t xml:space="preserve">Can be specified with </w:t>
             </w:r>
             <w:r>
               <w:rPr>
                 <w:rStyle w:val="RTiSWDocLiteralText"/>
-                <w:highlight w:val="yellow"/>
               </w:rPr>
               <w:t>${Property}</w:t>
             </w:r>
             <w:r>
-              <w:rPr>
-                <w:highlight w:val="yellow"/>
-              </w:rPr>
               <w:t>.</w:t>
             </w:r>
           </w:p>
         </w:tc>
         <w:tc>
           <w:tcPr>
-            <w:tcW w:w="1909" w:type="dxa"/>
+            <w:tcW w:w="1904" w:type="dxa"/>
           </w:tcPr>
           <w:p>
             <w:r>
@@ -1090,7 +1247,7 @@
         </w:trPr>
         <w:tc>
           <w:tcPr>
-            <w:tcW w:w="1801" w:type="dxa"/>
+            <w:tcW w:w="1933" w:type="dxa"/>
           </w:tcPr>
           <w:p>
             <w:pPr>
@@ -1110,7 +1267,7 @@
         </w:tc>
         <w:tc>
           <w:tcPr>
-            <w:tcW w:w="5640" w:type="dxa"/>
+            <w:tcW w:w="5513" w:type="dxa"/>
           </w:tcPr>
           <w:p>
             <w:r>
@@ -1120,29 +1277,22 @@
               <w:t xml:space="preserve">  </w:t>
             </w:r>
             <w:r>
-              <w:rPr>
-                <w:highlight w:val="yellow"/>
-              </w:rPr>
               <w:t xml:space="preserve">Can be specified with </w:t>
             </w:r>
             <w:r>
               <w:rPr>
                 <w:rStyle w:val="RTiSWDocLiteralText"/>
-                <w:highlight w:val="yellow"/>
               </w:rPr>
               <w:t>${Property}</w:t>
             </w:r>
             <w:r>
-              <w:rPr>
-                <w:highlight w:val="yellow"/>
-              </w:rPr>
               <w:t>.</w:t>
             </w:r>
           </w:p>
         </w:tc>
         <w:tc>
           <w:tcPr>
-            <w:tcW w:w="1909" w:type="dxa"/>
+            <w:tcW w:w="1904" w:type="dxa"/>
           </w:tcPr>
           <w:p>
             <w:pPr>
@@ -1200,7 +1350,7 @@
         </w:trPr>
         <w:tc>
           <w:tcPr>
-            <w:tcW w:w="1801" w:type="dxa"/>
+            <w:tcW w:w="1933" w:type="dxa"/>
           </w:tcPr>
           <w:p>
             <w:pPr>
@@ -1231,7 +1381,7 @@
         </w:tc>
         <w:tc>
           <w:tcPr>
-            <w:tcW w:w="5640" w:type="dxa"/>
+            <w:tcW w:w="5513" w:type="dxa"/>
           </w:tcPr>
           <w:p>
             <w:r>
@@ -1240,11 +1390,26 @@
             <w:r>
               <w:t>.  See discussion above for explanation when the ARMA interval is different from the input time series.</w:t>
             </w:r>
-          </w:p>
-        </w:tc>
-        <w:tc>
-          <w:tcPr>
-            <w:tcW w:w="1909" w:type="dxa"/>
+            <w:r>
+              <w:t xml:space="preserve">  </w:t>
+            </w:r>
+            <w:r>
+              <w:t xml:space="preserve">Can be specified with </w:t>
+            </w:r>
+            <w:r>
+              <w:rPr>
+                <w:rStyle w:val="RTiSWDocLiteralText"/>
+              </w:rPr>
+              <w:t>${Property}</w:t>
+            </w:r>
+            <w:r>
+              <w:t>.</w:t>
+            </w:r>
+          </w:p>
+        </w:tc>
+        <w:tc>
+          <w:tcPr>
+            <w:tcW w:w="1904" w:type="dxa"/>
           </w:tcPr>
           <w:p>
             <w:pPr>
@@ -1264,7 +1429,7 @@
         </w:trPr>
         <w:tc>
           <w:tcPr>
-            <w:tcW w:w="1801" w:type="dxa"/>
+            <w:tcW w:w="1933" w:type="dxa"/>
           </w:tcPr>
           <w:p>
             <w:pPr>
@@ -1282,7 +1447,7 @@
         </w:tc>
         <w:tc>
           <w:tcPr>
-            <w:tcW w:w="5640" w:type="dxa"/>
+            <w:tcW w:w="5513" w:type="dxa"/>
           </w:tcPr>
           <w:p>
             <w:proofErr w:type="gramStart"/>
@@ -1308,19 +1473,36 @@
               <w:rPr>
                 <w:rStyle w:val="RTiSWDocLiteralText"/>
               </w:rPr>
+              <w:lastRenderedPageBreak/>
               <w:t>RequireCoefficientSumTo1=False</w:t>
             </w:r>
             <w:r>
               <w:t>.</w:t>
             </w:r>
-          </w:p>
-        </w:tc>
-        <w:tc>
-          <w:tcPr>
-            <w:tcW w:w="1909" w:type="dxa"/>
-          </w:tcPr>
-          <w:p>
-            <w:r>
+            <w:r>
+              <w:t xml:space="preserve">  </w:t>
+            </w:r>
+            <w:r>
+              <w:t xml:space="preserve">Can be specified with </w:t>
+            </w:r>
+            <w:r>
+              <w:rPr>
+                <w:rStyle w:val="RTiSWDocLiteralText"/>
+              </w:rPr>
+              <w:t>${Property}</w:t>
+            </w:r>
+            <w:r>
+              <w:t>.</w:t>
+            </w:r>
+          </w:p>
+        </w:tc>
+        <w:tc>
+          <w:tcPr>
+            <w:tcW w:w="1904" w:type="dxa"/>
+          </w:tcPr>
+          <w:p>
+            <w:r>
+              <w:lastRenderedPageBreak/>
               <w:t>Optional.</w:t>
             </w:r>
           </w:p>
@@ -1332,25 +1514,26 @@
         </w:trPr>
         <w:tc>
           <w:tcPr>
-            <w:tcW w:w="1801" w:type="dxa"/>
-          </w:tcPr>
-          <w:p>
-            <w:pPr>
-              <w:rPr>
-                <w:rStyle w:val="RTiSWDocLiteralText"/>
-              </w:rPr>
-            </w:pPr>
-            <w:r>
-              <w:rPr>
-                <w:rStyle w:val="RTiSWDocLiteralText"/>
-              </w:rPr>
+            <w:tcW w:w="1933" w:type="dxa"/>
+          </w:tcPr>
+          <w:p>
+            <w:pPr>
+              <w:rPr>
+                <w:rStyle w:val="RTiSWDocLiteralText"/>
+              </w:rPr>
+            </w:pPr>
+            <w:r>
+              <w:rPr>
+                <w:rStyle w:val="RTiSWDocLiteralText"/>
+              </w:rPr>
+              <w:lastRenderedPageBreak/>
               <w:t>b</w:t>
             </w:r>
           </w:p>
         </w:tc>
         <w:tc>
           <w:tcPr>
-            <w:tcW w:w="5640" w:type="dxa"/>
+            <w:tcW w:w="5513" w:type="dxa"/>
           </w:tcPr>
           <w:p>
             <w:proofErr w:type="gramStart"/>
@@ -1381,11 +1564,26 @@
             <w:r>
               <w:t>.</w:t>
             </w:r>
-          </w:p>
-        </w:tc>
-        <w:tc>
-          <w:tcPr>
-            <w:tcW w:w="1909" w:type="dxa"/>
+            <w:r>
+              <w:t xml:space="preserve">  </w:t>
+            </w:r>
+            <w:r>
+              <w:t xml:space="preserve">Can be specified with </w:t>
+            </w:r>
+            <w:r>
+              <w:rPr>
+                <w:rStyle w:val="RTiSWDocLiteralText"/>
+              </w:rPr>
+              <w:t>${Property}</w:t>
+            </w:r>
+            <w:r>
+              <w:t>.</w:t>
+            </w:r>
+          </w:p>
+        </w:tc>
+        <w:tc>
+          <w:tcPr>
+            <w:tcW w:w="1904" w:type="dxa"/>
           </w:tcPr>
           <w:p>
             <w:r>
@@ -1400,19 +1598,17 @@
         </w:trPr>
         <w:tc>
           <w:tcPr>
-            <w:tcW w:w="1801" w:type="dxa"/>
-          </w:tcPr>
-          <w:p>
-            <w:pPr>
-              <w:rPr>
-                <w:rStyle w:val="RTiSWDocLiteralText"/>
-                <w:highlight w:val="yellow"/>
-              </w:rPr>
-            </w:pPr>
-            <w:r>
-              <w:rPr>
-                <w:rStyle w:val="RTiSWDocLiteralText"/>
-                <w:highlight w:val="yellow"/>
+            <w:tcW w:w="1933" w:type="dxa"/>
+          </w:tcPr>
+          <w:p>
+            <w:pPr>
+              <w:rPr>
+                <w:rStyle w:val="RTiSWDocLiteralText"/>
+              </w:rPr>
+            </w:pPr>
+            <w:r>
+              <w:rPr>
+                <w:rStyle w:val="RTiSWDocLiteralText"/>
               </w:rPr>
               <w:t>Require</w:t>
             </w:r>
@@ -1421,13 +1617,11 @@
             <w:pPr>
               <w:rPr>
                 <w:rStyle w:val="RTiSWDocLiteralText"/>
-                <w:highlight w:val="yellow"/>
-              </w:rPr>
-            </w:pPr>
-            <w:r>
-              <w:rPr>
-                <w:rStyle w:val="RTiSWDocLiteralText"/>
-                <w:highlight w:val="yellow"/>
+              </w:rPr>
+            </w:pPr>
+            <w:r>
+              <w:rPr>
+                <w:rStyle w:val="RTiSWDocLiteralText"/>
               </w:rPr>
               <w:t>Coefficients</w:t>
             </w:r>
@@ -1436,13 +1630,11 @@
             <w:pPr>
               <w:rPr>
                 <w:rStyle w:val="RTiSWDocLiteralText"/>
-                <w:highlight w:val="yellow"/>
-              </w:rPr>
-            </w:pPr>
-            <w:r>
-              <w:rPr>
-                <w:rStyle w:val="RTiSWDocLiteralText"/>
-                <w:highlight w:val="yellow"/>
+              </w:rPr>
+            </w:pPr>
+            <w:r>
+              <w:rPr>
+                <w:rStyle w:val="RTiSWDocLiteralText"/>
               </w:rPr>
               <w:t>SumTo1</w:t>
             </w:r>
@@ -1450,76 +1642,65 @@
         </w:tc>
         <w:tc>
           <w:tcPr>
-            <w:tcW w:w="5640" w:type="dxa"/>
-          </w:tcPr>
-          <w:p>
-            <w:pPr>
-              <w:rPr>
-                <w:highlight w:val="yellow"/>
-              </w:rPr>
-            </w:pPr>
-            <w:r>
-              <w:rPr>
-                <w:highlight w:val="yellow"/>
-              </w:rPr>
+            <w:tcW w:w="5513" w:type="dxa"/>
+          </w:tcPr>
+          <w:p>
+            <w:r>
               <w:t xml:space="preserve">If true, the sum of </w:t>
             </w:r>
             <w:proofErr w:type="gramStart"/>
             <w:r>
-              <w:rPr>
-                <w:highlight w:val="yellow"/>
-              </w:rPr>
-              <w:t>the a</w:t>
+              <w:t xml:space="preserve">the </w:t>
+            </w:r>
+            <w:r>
+              <w:rPr>
+                <w:rStyle w:val="RTiSWDocLiteralText"/>
+              </w:rPr>
+              <w:t>a</w:t>
             </w:r>
             <w:proofErr w:type="gramEnd"/>
             <w:r>
-              <w:rPr>
-                <w:highlight w:val="yellow"/>
-              </w:rPr>
-              <w:t xml:space="preserve"> and b coefficients must sum to 1.000000 (remainder is ignored)</w:t>
-            </w:r>
-            <w:r>
-              <w:rPr>
-                <w:highlight w:val="yellow"/>
-              </w:rPr>
+              <w:t xml:space="preserve"> and </w:t>
+            </w:r>
+            <w:r>
+              <w:rPr>
+                <w:rStyle w:val="RTiSWDocLiteralText"/>
+              </w:rPr>
+              <w:t>b</w:t>
+            </w:r>
+            <w:r>
+              <w:t xml:space="preserve"> coefficients must sum to 1.000000 (remainder is ignored)</w:t>
+            </w:r>
+            <w:r>
               <w:t xml:space="preserve">.  The default enforces mass balance but using </w:t>
             </w:r>
             <w:r>
               <w:rPr>
                 <w:rStyle w:val="RTiSWDocLiteralText"/>
-                <w:highlight w:val="yellow"/>
               </w:rPr>
               <w:t>False</w:t>
             </w:r>
             <w:r>
-              <w:rPr>
-                <w:highlight w:val="yellow"/>
-              </w:rPr>
               <w:t xml:space="preserve"> is useful when evaluating analysis</w:t>
             </w:r>
             <w:r>
-              <w:rPr>
-                <w:highlight w:val="yellow"/>
-              </w:rPr>
               <w:t>.</w:t>
             </w:r>
           </w:p>
         </w:tc>
         <w:tc>
           <w:tcPr>
-            <w:tcW w:w="1909" w:type="dxa"/>
-          </w:tcPr>
-          <w:p>
-            <w:pPr>
-              <w:rPr>
-                <w:rStyle w:val="RTiSWDocLiteralText"/>
-                <w:highlight w:val="yellow"/>
-              </w:rPr>
-            </w:pPr>
-            <w:r>
-              <w:rPr>
-                <w:rStyle w:val="RTiSWDocLiteralText"/>
-                <w:highlight w:val="yellow"/>
+            <w:tcW w:w="1904" w:type="dxa"/>
+          </w:tcPr>
+          <w:p>
+            <w:pPr>
+              <w:rPr>
+                <w:rStyle w:val="RTiSWDocLiteralText"/>
+              </w:rPr>
+            </w:pPr>
+            <w:r>
+              <w:rPr>
+                <w:rStyle w:val="RTiSWDocLiteralText"/>
               </w:rPr>
               <w:t>True</w:t>
             </w:r>
@@ -1532,8 +1713,23 @@
         </w:trPr>
         <w:tc>
           <w:tcPr>
-            <w:tcW w:w="1801" w:type="dxa"/>
-          </w:tcPr>
+            <w:tcW w:w="1933" w:type="dxa"/>
+          </w:tcPr>
+          <w:p>
+            <w:pPr>
+              <w:rPr>
+                <w:rStyle w:val="RTiSWDocLiteralText"/>
+              </w:rPr>
+            </w:pPr>
+            <w:proofErr w:type="spellStart"/>
+            <w:r>
+              <w:rPr>
+                <w:rStyle w:val="RTiSWDocLiteralText"/>
+              </w:rPr>
+              <w:t>InputInitial</w:t>
+            </w:r>
+            <w:proofErr w:type="spellEnd"/>
+          </w:p>
           <w:p>
             <w:pPr>
               <w:rPr>
@@ -1541,86 +1737,74 @@
                 <w:highlight w:val="yellow"/>
               </w:rPr>
             </w:pPr>
-            <w:proofErr w:type="spellStart"/>
-            <w:r>
-              <w:rPr>
-                <w:rStyle w:val="RTiSWDocLiteralText"/>
+            <w:r>
+              <w:rPr>
+                <w:rStyle w:val="RTiSWDocLiteralText"/>
+              </w:rPr>
+              <w:t>Values</w:t>
+            </w:r>
+          </w:p>
+        </w:tc>
+        <w:tc>
+          <w:tcPr>
+            <w:tcW w:w="5513" w:type="dxa"/>
+          </w:tcPr>
+          <w:p>
+            <w:pPr>
+              <w:rPr>
                 <w:highlight w:val="yellow"/>
               </w:rPr>
-              <w:t>InputInitial</w:t>
-            </w:r>
-            <w:proofErr w:type="spellEnd"/>
-          </w:p>
-          <w:p>
-            <w:pPr>
-              <w:rPr>
-                <w:rStyle w:val="RTiSWDocLiteralText"/>
+            </w:pPr>
+            <w:r>
+              <w:t xml:space="preserve">A list of comma-separated values to use for the input time series, to allow computation of output at </w:t>
+            </w:r>
+            <w:r>
+              <w:t xml:space="preserve">the </w:t>
+            </w:r>
+            <w:r>
+              <w:t>start of</w:t>
+            </w:r>
+            <w:r>
+              <w:t xml:space="preserve"> the</w:t>
+            </w:r>
+            <w:r>
+              <w:t xml:space="preserve"> period.  The first value is the</w:t>
+            </w:r>
+            <w:r>
+              <w:t xml:space="preserve"> earliest in time and the last is the value prior </w:t>
+            </w:r>
+            <w:r>
+              <w:t>to the</w:t>
+            </w:r>
+            <w:r>
+              <w:t xml:space="preserve"> start of the input time series. </w:t>
+            </w:r>
+            <w:r>
+              <w:t xml:space="preserve"> </w:t>
+            </w:r>
+            <w:r>
+              <w:t xml:space="preserve">Can be specified with </w:t>
+            </w:r>
+            <w:r>
+              <w:rPr>
+                <w:rStyle w:val="RTiSWDocLiteralText"/>
+              </w:rPr>
+              <w:t>${Property}</w:t>
+            </w:r>
+            <w:r>
+              <w:t>.</w:t>
+            </w:r>
+            <w:r>
+              <w:rPr>
                 <w:highlight w:val="yellow"/>
               </w:rPr>
-            </w:pPr>
-            <w:r>
-              <w:rPr>
-                <w:rStyle w:val="RTiSWDocLiteralText"/>
-                <w:highlight w:val="yellow"/>
-              </w:rPr>
-              <w:t>Values</w:t>
-            </w:r>
-          </w:p>
-        </w:tc>
-        <w:tc>
-          <w:tcPr>
-            <w:tcW w:w="5640" w:type="dxa"/>
-          </w:tcPr>
-          <w:p>
-            <w:pPr>
-              <w:rPr>
-                <w:highlight w:val="yellow"/>
-              </w:rPr>
-            </w:pPr>
-            <w:r>
-              <w:rPr>
-                <w:highlight w:val="yellow"/>
-              </w:rPr>
-              <w:t>A list of comma-separated values to use for the input time series, to allow computation of output at start of period.  The first value is the</w:t>
-            </w:r>
-            <w:r>
-              <w:rPr>
-                <w:highlight w:val="yellow"/>
-              </w:rPr>
-              <w:t xml:space="preserve"> earliest in time and the last is the value prior to </w:t>
-            </w:r>
-            <w:proofErr w:type="spellStart"/>
-            <w:r>
-              <w:rPr>
-                <w:rStyle w:val="RTiSWDocLiteralText"/>
-                <w:highlight w:val="yellow"/>
-              </w:rPr>
-              <w:t>OutputStart</w:t>
-            </w:r>
-            <w:proofErr w:type="spellEnd"/>
-            <w:r>
-              <w:rPr>
-                <w:highlight w:val="yellow"/>
-              </w:rPr>
-              <w:t xml:space="preserve"> (or start of the input time series).</w:t>
-            </w:r>
-            <w:r>
-              <w:rPr>
-                <w:highlight w:val="yellow"/>
-              </w:rPr>
-              <w:t xml:space="preserve">  </w:t>
-            </w:r>
-            <w:r>
-              <w:rPr>
-                <w:highlight w:val="red"/>
-              </w:rPr>
-              <w:t>OR, are these intended to be the output values at the start of the output time series?</w:t>
-            </w:r>
-          </w:p>
-        </w:tc>
-        <w:tc>
-          <w:tcPr>
-            <w:tcW w:w="1909" w:type="dxa"/>
+              <w:t xml:space="preserve"> </w:t>
+            </w:r>
+          </w:p>
+        </w:tc>
+        <w:tc>
+          <w:tcPr>
+            <w:tcW w:w="1904" w:type="dxa"/>
           </w:tcPr>
           <w:p>
             <w:pPr>
@@ -1637,7 +1821,7 @@
         </w:trPr>
         <w:tc>
           <w:tcPr>
-            <w:tcW w:w="1801" w:type="dxa"/>
+            <w:tcW w:w="1933" w:type="dxa"/>
           </w:tcPr>
           <w:p>
             <w:pPr>
@@ -1650,45 +1834,48 @@
             <w:r>
               <w:rPr>
                 <w:rStyle w:val="RTiSWDocLiteralText"/>
+              </w:rPr>
+              <w:t>NewTSID</w:t>
+            </w:r>
+            <w:proofErr w:type="spellEnd"/>
+          </w:p>
+        </w:tc>
+        <w:tc>
+          <w:tcPr>
+            <w:tcW w:w="5513" w:type="dxa"/>
+          </w:tcPr>
+          <w:p>
+            <w:pPr>
+              <w:rPr>
                 <w:highlight w:val="yellow"/>
               </w:rPr>
-              <w:t>NewTSID</w:t>
-            </w:r>
-            <w:proofErr w:type="spellEnd"/>
-          </w:p>
-        </w:tc>
-        <w:tc>
-          <w:tcPr>
-            <w:tcW w:w="5640" w:type="dxa"/>
-          </w:tcPr>
-          <w:p>
-            <w:pPr>
-              <w:rPr>
-                <w:highlight w:val="yellow"/>
-              </w:rPr>
-            </w:pPr>
-            <w:r>
-              <w:rPr>
-                <w:highlight w:val="red"/>
-              </w:rPr>
+            </w:pPr>
+            <w:r>
               <w:t>If specified, create a new time series as output, with this TSID.</w:t>
             </w:r>
-          </w:p>
-        </w:tc>
-        <w:tc>
-          <w:tcPr>
-            <w:tcW w:w="1909" w:type="dxa"/>
-          </w:tcPr>
-          <w:p>
-            <w:pPr>
-              <w:rPr>
-                <w:highlight w:val="yellow"/>
-              </w:rPr>
-            </w:pPr>
-            <w:r>
-              <w:rPr>
-                <w:highlight w:val="yellow"/>
-              </w:rPr>
+            <w:r>
+              <w:t xml:space="preserve">  </w:t>
+            </w:r>
+            <w:r>
+              <w:t xml:space="preserve">Can be specified with </w:t>
+            </w:r>
+            <w:r>
+              <w:rPr>
+                <w:rStyle w:val="RTiSWDocLiteralText"/>
+              </w:rPr>
+              <w:t>${Property}</w:t>
+            </w:r>
+            <w:r>
+              <w:t>.</w:t>
+            </w:r>
+          </w:p>
+        </w:tc>
+        <w:tc>
+          <w:tcPr>
+            <w:tcW w:w="1904" w:type="dxa"/>
+          </w:tcPr>
+          <w:p>
+            <w:r>
               <w:t>Apply ARMA process and modify the input time series.</w:t>
             </w:r>
           </w:p>
@@ -1700,7 +1887,7 @@
         </w:trPr>
         <w:tc>
           <w:tcPr>
-            <w:tcW w:w="1801" w:type="dxa"/>
+            <w:tcW w:w="1933" w:type="dxa"/>
           </w:tcPr>
           <w:p>
             <w:pPr>
@@ -1712,15 +1899,92 @@
             <w:r>
               <w:rPr>
                 <w:rStyle w:val="RTiSWDocLiteralText"/>
+              </w:rPr>
+              <w:t>Alias</w:t>
+            </w:r>
+          </w:p>
+        </w:tc>
+        <w:tc>
+          <w:tcPr>
+            <w:tcW w:w="5513" w:type="dxa"/>
+          </w:tcPr>
+          <w:p>
+            <w:pPr>
+              <w:rPr>
                 <w:highlight w:val="yellow"/>
               </w:rPr>
-              <w:t>Alias</w:t>
-            </w:r>
-          </w:p>
-        </w:tc>
-        <w:tc>
-          <w:tcPr>
-            <w:tcW w:w="5640" w:type="dxa"/>
+            </w:pPr>
+            <w:r>
+              <w:t xml:space="preserve">Alias for new output time series if </w:t>
+            </w:r>
+            <w:proofErr w:type="spellStart"/>
+            <w:r>
+              <w:rPr>
+                <w:rStyle w:val="RTiSWDocLiteralText"/>
+              </w:rPr>
+              <w:t>NewTSID</w:t>
+            </w:r>
+            <w:proofErr w:type="spellEnd"/>
+            <w:r>
+              <w:t xml:space="preserve"> is specified.</w:t>
+            </w:r>
+            <w:r>
+              <w:t xml:space="preserve"> Can specify with </w:t>
+            </w:r>
+            <w:r>
+              <w:rPr>
+                <w:rStyle w:val="RTiSWDocLiteralText"/>
+              </w:rPr>
+              <w:t>%L</w:t>
+            </w:r>
+            <w:r>
+              <w:t xml:space="preserve">, </w:t>
+            </w:r>
+            <w:r>
+              <w:rPr>
+                <w:rStyle w:val="RTiSWDocLiteralText"/>
+              </w:rPr>
+              <w:t>${</w:t>
+            </w:r>
+            <w:proofErr w:type="spellStart"/>
+            <w:r>
+              <w:rPr>
+                <w:rStyle w:val="RTiSWDocLiteralText"/>
+              </w:rPr>
+              <w:t>ts</w:t>
+            </w:r>
+            <w:proofErr w:type="gramStart"/>
+            <w:r>
+              <w:rPr>
+                <w:rStyle w:val="RTiSWDocLiteralText"/>
+              </w:rPr>
+              <w:t>:Property</w:t>
+            </w:r>
+            <w:proofErr w:type="spellEnd"/>
+            <w:proofErr w:type="gramEnd"/>
+            <w:r>
+              <w:rPr>
+                <w:rStyle w:val="RTiSWDocLiteralText"/>
+              </w:rPr>
+              <w:t>}</w:t>
+            </w:r>
+            <w:r>
+              <w:t xml:space="preserve">, and </w:t>
+            </w:r>
+            <w:r>
+              <w:rPr>
+                <w:rStyle w:val="RTiSWDocLiteralText"/>
+              </w:rPr>
+              <w:t>${Property}</w:t>
+            </w:r>
+            <w:r>
+              <w:t>.</w:t>
+            </w:r>
+          </w:p>
+        </w:tc>
+        <w:tc>
+          <w:tcPr>
+            <w:tcW w:w="1904" w:type="dxa"/>
           </w:tcPr>
           <w:p>
             <w:pPr>
@@ -1729,42 +1993,6 @@
               </w:rPr>
             </w:pPr>
             <w:r>
-              <w:rPr>
-                <w:highlight w:val="red"/>
-              </w:rPr>
-              <w:t xml:space="preserve">Alias for new output time series if </w:t>
-            </w:r>
-            <w:proofErr w:type="spellStart"/>
-            <w:r>
-              <w:rPr>
-                <w:rStyle w:val="RTiSWDocLiteralText"/>
-                <w:highlight w:val="red"/>
-              </w:rPr>
-              <w:t>NewTSID</w:t>
-            </w:r>
-            <w:proofErr w:type="spellEnd"/>
-            <w:r>
-              <w:rPr>
-                <w:highlight w:val="red"/>
-              </w:rPr>
-              <w:t xml:space="preserve"> is specified.</w:t>
-            </w:r>
-          </w:p>
-        </w:tc>
-        <w:tc>
-          <w:tcPr>
-            <w:tcW w:w="1909" w:type="dxa"/>
-          </w:tcPr>
-          <w:p>
-            <w:pPr>
-              <w:rPr>
-                <w:highlight w:val="yellow"/>
-              </w:rPr>
-            </w:pPr>
-            <w:r>
-              <w:rPr>
-                <w:highlight w:val="yellow"/>
-              </w:rPr>
               <w:t>No alias assigned to output time series.</w:t>
             </w:r>
           </w:p>
@@ -1776,20 +2004,18 @@
         </w:trPr>
         <w:tc>
           <w:tcPr>
-            <w:tcW w:w="1801" w:type="dxa"/>
-          </w:tcPr>
-          <w:p>
-            <w:pPr>
-              <w:rPr>
-                <w:rStyle w:val="RTiSWDocLiteralText"/>
-                <w:highlight w:val="yellow"/>
+            <w:tcW w:w="1933" w:type="dxa"/>
+          </w:tcPr>
+          <w:p>
+            <w:pPr>
+              <w:rPr>
+                <w:rStyle w:val="RTiSWDocLiteralText"/>
               </w:rPr>
             </w:pPr>
             <w:proofErr w:type="spellStart"/>
             <w:r>
               <w:rPr>
                 <w:rStyle w:val="RTiSWDocLiteralText"/>
-                <w:highlight w:val="yellow"/>
               </w:rPr>
               <w:t>OutputStart</w:t>
             </w:r>
@@ -1798,49 +2024,32 @@
         </w:tc>
         <w:tc>
           <w:tcPr>
-            <w:tcW w:w="5640" w:type="dxa"/>
-          </w:tcPr>
-          <w:p>
-            <w:pPr>
-              <w:rPr>
-                <w:highlight w:val="yellow"/>
-              </w:rPr>
-            </w:pPr>
-            <w:r>
-              <w:rPr>
-                <w:highlight w:val="yellow"/>
-              </w:rPr>
+            <w:tcW w:w="5513" w:type="dxa"/>
+          </w:tcPr>
+          <w:p>
+            <w:r>
               <w:t xml:space="preserve">The date/time for the start of the output as a date/time string or </w:t>
             </w:r>
             <w:r>
               <w:rPr>
                 <w:rStyle w:val="RTiSWDocLiteralText"/>
-                <w:highlight w:val="yellow"/>
               </w:rPr>
               <w:t>${Property}</w:t>
             </w:r>
             <w:r>
-              <w:rPr>
-                <w:highlight w:val="yellow"/>
-              </w:rPr>
               <w:t>.</w:t>
             </w:r>
-          </w:p>
-        </w:tc>
-        <w:tc>
-          <w:tcPr>
-            <w:tcW w:w="1909" w:type="dxa"/>
-          </w:tcPr>
-          <w:p>
-            <w:pPr>
-              <w:rPr>
-                <w:highlight w:val="yellow"/>
-              </w:rPr>
-            </w:pPr>
-            <w:r>
-              <w:rPr>
-                <w:highlight w:val="yellow"/>
-              </w:rPr>
+            <w:r>
+              <w:t xml:space="preserve">  The period can only be lengthened if a new time series is created as output.</w:t>
+            </w:r>
+          </w:p>
+        </w:tc>
+        <w:tc>
+          <w:tcPr>
+            <w:tcW w:w="1904" w:type="dxa"/>
+          </w:tcPr>
+          <w:p>
+            <w:r>
               <w:t>Use the global output period or input time series.</w:t>
             </w:r>
           </w:p>
@@ -1852,20 +2061,18 @@
         </w:trPr>
         <w:tc>
           <w:tcPr>
-            <w:tcW w:w="1801" w:type="dxa"/>
-          </w:tcPr>
-          <w:p>
-            <w:pPr>
-              <w:rPr>
-                <w:rStyle w:val="RTiSWDocLiteralText"/>
-                <w:highlight w:val="yellow"/>
+            <w:tcW w:w="1933" w:type="dxa"/>
+          </w:tcPr>
+          <w:p>
+            <w:pPr>
+              <w:rPr>
+                <w:rStyle w:val="RTiSWDocLiteralText"/>
               </w:rPr>
             </w:pPr>
             <w:proofErr w:type="spellStart"/>
             <w:r>
               <w:rPr>
                 <w:rStyle w:val="RTiSWDocLiteralText"/>
-                <w:highlight w:val="yellow"/>
               </w:rPr>
               <w:t>OutputEnd</w:t>
             </w:r>
@@ -1874,49 +2081,32 @@
         </w:tc>
         <w:tc>
           <w:tcPr>
-            <w:tcW w:w="5640" w:type="dxa"/>
-          </w:tcPr>
-          <w:p>
-            <w:pPr>
-              <w:rPr>
-                <w:highlight w:val="yellow"/>
-              </w:rPr>
-            </w:pPr>
-            <w:r>
-              <w:rPr>
-                <w:highlight w:val="yellow"/>
-              </w:rPr>
+            <w:tcW w:w="5513" w:type="dxa"/>
+          </w:tcPr>
+          <w:p>
+            <w:r>
               <w:t xml:space="preserve">The date/time for the end of the output as a date/time string or </w:t>
             </w:r>
             <w:r>
               <w:rPr>
                 <w:rStyle w:val="RTiSWDocLiteralText"/>
-                <w:highlight w:val="yellow"/>
               </w:rPr>
               <w:t>${Property}</w:t>
             </w:r>
             <w:r>
-              <w:rPr>
-                <w:highlight w:val="yellow"/>
-              </w:rPr>
               <w:t>.</w:t>
             </w:r>
-          </w:p>
-        </w:tc>
-        <w:tc>
-          <w:tcPr>
-            <w:tcW w:w="1909" w:type="dxa"/>
-          </w:tcPr>
-          <w:p>
-            <w:pPr>
-              <w:rPr>
-                <w:highlight w:val="yellow"/>
-              </w:rPr>
-            </w:pPr>
-            <w:r>
-              <w:rPr>
-                <w:highlight w:val="yellow"/>
-              </w:rPr>
+            <w:r>
+              <w:t xml:space="preserve">  The period can only be lengthened if a new time series is created as output.</w:t>
+            </w:r>
+          </w:p>
+        </w:tc>
+        <w:tc>
+          <w:tcPr>
+            <w:tcW w:w="1904" w:type="dxa"/>
+          </w:tcPr>
+          <w:p>
+            <w:r>
               <w:t>Use the global output period or input time series.</w:t>
             </w:r>
           </w:p>
@@ -1928,22 +2118,19 @@
         </w:trPr>
         <w:tc>
           <w:tcPr>
-            <w:tcW w:w="1801" w:type="dxa"/>
-          </w:tcPr>
-          <w:p>
-            <w:pPr>
-              <w:rPr>
-                <w:rStyle w:val="RTiSWDocLiteralText"/>
-                <w:highlight w:val="yellow"/>
+            <w:tcW w:w="1933" w:type="dxa"/>
+          </w:tcPr>
+          <w:p>
+            <w:pPr>
+              <w:rPr>
+                <w:rStyle w:val="RTiSWDocLiteralText"/>
               </w:rPr>
             </w:pPr>
             <w:proofErr w:type="spellStart"/>
             <w:r>
               <w:rPr>
                 <w:rStyle w:val="RTiSWDocLiteralText"/>
-                <w:highlight w:val="yellow"/>
-              </w:rPr>
-              <w:lastRenderedPageBreak/>
+              </w:rPr>
               <w:t>OutputMinimum</w:t>
             </w:r>
             <w:proofErr w:type="spellEnd"/>
@@ -1951,50 +2138,131 @@
         </w:tc>
         <w:tc>
           <w:tcPr>
-            <w:tcW w:w="5640" w:type="dxa"/>
-          </w:tcPr>
-          <w:p>
-            <w:pPr>
-              <w:rPr>
-                <w:highlight w:val="yellow"/>
-              </w:rPr>
-            </w:pPr>
-            <w:r>
-              <w:rPr>
-                <w:highlight w:val="yellow"/>
-              </w:rPr>
+            <w:tcW w:w="5513" w:type="dxa"/>
+          </w:tcPr>
+          <w:p>
+            <w:r>
               <w:t>Minimum value allowed for output.  Any computed output value less than the minimum will be set to the minimum value</w:t>
             </w:r>
             <w:r>
-              <w:rPr>
-                <w:highlight w:val="yellow"/>
-              </w:rPr>
-              <w:t>.  The modified values will not be used as input for further calculations (only input values are used to compute output)</w:t>
-            </w:r>
-            <w:bookmarkStart w:id="0" w:name="_GoBack"/>
-            <w:bookmarkEnd w:id="0"/>
-            <w:r>
-              <w:rPr>
-                <w:highlight w:val="yellow"/>
-              </w:rPr>
+              <w:t xml:space="preserve">.  </w:t>
+            </w:r>
+            <w:r>
+              <w:t>The values are reset after the ARMA calculations occur and therefore do not impact the ARMA calculations.</w:t>
+            </w:r>
+            <w:r>
+              <w:t xml:space="preserve">  </w:t>
+            </w:r>
+            <w:r>
+              <w:t xml:space="preserve">Can be specified with </w:t>
+            </w:r>
+            <w:r>
+              <w:rPr>
+                <w:rStyle w:val="RTiSWDocLiteralText"/>
+              </w:rPr>
+              <w:t>${Property}</w:t>
+            </w:r>
+            <w:r>
               <w:t>.</w:t>
             </w:r>
           </w:p>
         </w:tc>
         <w:tc>
           <w:tcPr>
-            <w:tcW w:w="1909" w:type="dxa"/>
-          </w:tcPr>
-          <w:p>
-            <w:pPr>
-              <w:rPr>
-                <w:highlight w:val="yellow"/>
-              </w:rPr>
-            </w:pPr>
-            <w:r>
-              <w:rPr>
-                <w:highlight w:val="yellow"/>
-              </w:rPr>
+            <w:tcW w:w="1904" w:type="dxa"/>
+          </w:tcPr>
+          <w:p>
+            <w:r>
+              <w:t>None – use computed output value.</w:t>
+            </w:r>
+          </w:p>
+        </w:tc>
+      </w:tr>
+      <w:tr>
+        <w:trPr>
+          <w:jc w:val="center"/>
+        </w:trPr>
+        <w:tc>
+          <w:tcPr>
+            <w:tcW w:w="1933" w:type="dxa"/>
+          </w:tcPr>
+          <w:p>
+            <w:pPr>
+              <w:rPr>
+                <w:rStyle w:val="RTiSWDocLiteralText"/>
+              </w:rPr>
+            </w:pPr>
+            <w:proofErr w:type="spellStart"/>
+            <w:r>
+              <w:rPr>
+                <w:rStyle w:val="RTiSWDocLiteralText"/>
+              </w:rPr>
+              <w:t>OutputM</w:t>
+            </w:r>
+            <w:r>
+              <w:rPr>
+                <w:rStyle w:val="RTiSWDocLiteralText"/>
+              </w:rPr>
+              <w:t>ax</w:t>
+            </w:r>
+            <w:r>
+              <w:rPr>
+                <w:rStyle w:val="RTiSWDocLiteralText"/>
+              </w:rPr>
+              <w:t>imum</w:t>
+            </w:r>
+            <w:proofErr w:type="spellEnd"/>
+          </w:p>
+        </w:tc>
+        <w:tc>
+          <w:tcPr>
+            <w:tcW w:w="5513" w:type="dxa"/>
+          </w:tcPr>
+          <w:p>
+            <w:r>
+              <w:t>M</w:t>
+            </w:r>
+            <w:r>
+              <w:t>ax</w:t>
+            </w:r>
+            <w:r>
+              <w:t xml:space="preserve">imum value allowed for output.  Any computed output value </w:t>
+            </w:r>
+            <w:r>
+              <w:t>greater</w:t>
+            </w:r>
+            <w:r>
+              <w:t xml:space="preserve"> than the minimum will be set to the m</w:t>
+            </w:r>
+            <w:r>
+              <w:t>ax</w:t>
+            </w:r>
+            <w:r>
+              <w:t>imum value.  The values are reset after the ARMA calculations occur and therefore do not impact the ARMA calculations.</w:t>
+            </w:r>
+            <w:r>
+              <w:t xml:space="preserve">  </w:t>
+            </w:r>
+            <w:r>
+              <w:t xml:space="preserve">Can be specified with </w:t>
+            </w:r>
+            <w:r>
+              <w:rPr>
+                <w:rStyle w:val="RTiSWDocLiteralText"/>
+              </w:rPr>
+              <w:t>${Property}</w:t>
+            </w:r>
+            <w:r>
+              <w:t>.</w:t>
+            </w:r>
+          </w:p>
+        </w:tc>
+        <w:tc>
+          <w:tcPr>
+            <w:tcW w:w="1904" w:type="dxa"/>
+          </w:tcPr>
+          <w:p>
+            <w:r>
               <w:t>None – use computed output value.</w:t>
             </w:r>
           </w:p>
@@ -2320,7 +2588,7 @@
                     </pic:cNvPicPr>
                   </pic:nvPicPr>
                   <pic:blipFill>
-                    <a:blip r:embed="rId10">
+                    <a:blip r:embed="rId12">
                       <a:extLst>
                         <a:ext uri="{28A0092B-C50C-407E-A947-70E740481C1C}">
                           <a14:useLocalDpi xmlns:a14="http://schemas.microsoft.com/office/drawing/2010/main" val="0"/>
@@ -2474,7 +2742,7 @@
                     </pic:cNvPicPr>
                   </pic:nvPicPr>
                   <pic:blipFill>
-                    <a:blip r:embed="rId11">
+                    <a:blip r:embed="rId13">
                       <a:extLst>
                         <a:ext uri="{28A0092B-C50C-407E-A947-70E740481C1C}">
                           <a14:useLocalDpi xmlns:a14="http://schemas.microsoft.com/office/drawing/2010/main" val="0"/>
@@ -2539,50 +2807,25 @@
           <w:numId w:val="0"/>
         </w:numPr>
       </w:pPr>
-      <w:bookmarkStart w:id="1" w:name="replaceValue"/>
-    </w:p>
-    <w:bookmarkEnd w:id="1"/>
+      <w:bookmarkStart w:id="0" w:name="replaceValue"/>
+    </w:p>
     <w:p>
       <w:pPr>
         <w:rPr>
           <w:color w:val="C0C0C0"/>
         </w:rPr>
       </w:pPr>
-      <w:r>
-        <w:rPr>
-          <w:color w:val="C0C0C0"/>
-        </w:rPr>
-        <w:br w:type="page"/>
-      </w:r>
-    </w:p>
-    <w:p>
-      <w:pPr>
-        <w:rPr>
-          <w:color w:val="C0C0C0"/>
-        </w:rPr>
-      </w:pPr>
-    </w:p>
-    <w:p>
-      <w:pPr>
-        <w:jc w:val="center"/>
-        <w:rPr>
-          <w:color w:val="C0C0C0"/>
-        </w:rPr>
-      </w:pPr>
-      <w:r>
-        <w:rPr>
-          <w:color w:val="C0C0C0"/>
-        </w:rPr>
-        <w:t>This page is intentionally blank.</w:t>
-      </w:r>
+      <w:bookmarkStart w:id="1" w:name="_GoBack"/>
+      <w:bookmarkEnd w:id="0"/>
+      <w:bookmarkEnd w:id="1"/>
     </w:p>
     <w:sectPr>
-      <w:headerReference w:type="even" r:id="rId12"/>
-      <w:headerReference w:type="default" r:id="rId13"/>
-      <w:footerReference w:type="even" r:id="rId14"/>
-      <w:footerReference w:type="default" r:id="rId15"/>
-      <w:headerReference w:type="first" r:id="rId16"/>
-      <w:footerReference w:type="first" r:id="rId17"/>
+      <w:headerReference w:type="even" r:id="rId14"/>
+      <w:headerReference w:type="default" r:id="rId15"/>
+      <w:footerReference w:type="even" r:id="rId16"/>
+      <w:footerReference w:type="default" r:id="rId17"/>
+      <w:headerReference w:type="first" r:id="rId18"/>
+      <w:footerReference w:type="first" r:id="rId19"/>
       <w:type w:val="continuous"/>
       <w:pgSz w:w="12240" w:h="15840" w:code="1"/>
       <w:pgMar w:top="1440" w:right="1440" w:bottom="1440" w:left="1440" w:header="720" w:footer="720" w:gutter="0"/>
@@ -2686,7 +2929,7 @@
       <w:rPr>
         <w:noProof/>
       </w:rPr>
-      <w:t>5</w:t>
+      <w:t>3</w:t>
     </w:r>
     <w:r>
       <w:fldChar w:fldCharType="end"/>

</xml_diff>

<commit_message>
Update documentation for 11.09.01 for review.
</commit_message>
<xml_diff>
--- a/doc/UserManual/Word/60_Command_ARMA.docx
+++ b/doc/UserManual/Word/60_Command_ARMA.docx
@@ -82,22 +82,31 @@
         <w:t>.0</w:t>
       </w:r>
       <w:r>
+        <w:t>1</w:t>
+      </w:r>
+      <w:r>
+        <w:t>,</w:t>
+      </w:r>
+      <w:r>
+        <w:t xml:space="preserve"> </w:t>
+      </w:r>
+      <w:r>
+        <w:t>20</w:t>
+      </w:r>
+      <w:r>
+        <w:t>1</w:t>
+      </w:r>
+      <w:r>
+        <w:t>6</w:t>
+      </w:r>
+      <w:r>
+        <w:t>-</w:t>
+      </w:r>
+      <w:r>
         <w:t>0</w:t>
       </w:r>
       <w:r>
-        <w:t>,</w:t>
-      </w:r>
-      <w:r>
-        <w:t xml:space="preserve"> </w:t>
-      </w:r>
-      <w:r>
-        <w:t>20</w:t>
-      </w:r>
-      <w:r>
-        <w:t>1</w:t>
-      </w:r>
-      <w:r>
-        <w:t>6</w:t>
+        <w:t>3</w:t>
       </w:r>
       <w:r>
         <w:t>-</w:t>
@@ -106,13 +115,7 @@
         <w:t>0</w:t>
       </w:r>
       <w:r>
-        <w:t>2</w:t>
-      </w:r>
-      <w:r>
-        <w:t>-</w:t>
-      </w:r>
-      <w:r>
-        <w:t>29</w:t>
+        <w:t>3</w:t>
       </w:r>
     </w:p>
     <w:p>
@@ -144,10 +147,31 @@
         <w:t xml:space="preserve"> command </w:t>
       </w:r>
       <w:r>
-        <w:t>predicts output from an input</w:t>
-      </w:r>
-      <w:r>
-        <w:t xml:space="preserve"> time series (e.g., to route a streamflow time series downstream)</w:t>
+        <w:t xml:space="preserve">uses values from </w:t>
+      </w:r>
+      <w:r>
+        <w:t>an input</w:t>
+      </w:r>
+      <w:r>
+        <w:t xml:space="preserve"> time series </w:t>
+      </w:r>
+      <w:r>
+        <w:t xml:space="preserve">to </w:t>
+      </w:r>
+      <w:r>
+        <w:t>predict</w:t>
+      </w:r>
+      <w:r>
+        <w:t xml:space="preserve"> values in the</w:t>
+      </w:r>
+      <w:r>
+        <w:t xml:space="preserve"> output </w:t>
+      </w:r>
+      <w:r>
+        <w:t xml:space="preserve">time series </w:t>
+      </w:r>
+      <w:r>
+        <w:t>(e.g., to route a streamflow time series downstream)</w:t>
       </w:r>
       <w:r>
         <w:t xml:space="preserve">.  By default this command will replace the original time series values (specify the </w:t>
@@ -205,7 +229,7 @@
           <v:shape id="_x0000_i1025" type="#_x0000_t75" style="width:322.8pt;height:15pt" o:ole="">
             <v:imagedata r:id="rId7" o:title=""/>
           </v:shape>
-          <o:OLEObject Type="Embed" ProgID="Equation.2" ShapeID="_x0000_i1025" DrawAspect="Content" ObjectID="_1518311657" r:id="rId8"/>
+          <o:OLEObject Type="Embed" ProgID="Equation.2" ShapeID="_x0000_i1025" DrawAspect="Content" ObjectID="_1518559013" r:id="rId8"/>
         </w:object>
       </w:r>
     </w:p>
@@ -372,11 +396,7 @@
     <w:p/>
     <w:p>
       <w:r>
-        <w:t xml:space="preserve">The time series to process can have any interval.  </w:t>
-      </w:r>
-      <w:proofErr w:type="gramStart"/>
-      <w:r>
-        <w:t xml:space="preserve">The </w:t>
+        <w:t xml:space="preserve">The time series to process can have any interval.  The </w:t>
       </w:r>
       <w:r>
         <w:rPr>
@@ -384,7 +404,6 @@
         </w:rPr>
         <w:t>a</w:t>
       </w:r>
-      <w:proofErr w:type="gramEnd"/>
       <w:r>
         <w:t xml:space="preserve"> and </w:t>
       </w:r>
@@ -395,7 +414,40 @@
         <w:t>b</w:t>
       </w:r>
       <w:r>
-        <w:t xml:space="preserve"> coefficients are listed in the dialog from left-most to right-most in the equation.  Note that there are </w:t>
+        <w:t xml:space="preserve"> coefficients are listed in the dialog from left-most to right-most in the equation</w:t>
+      </w:r>
+      <w:r>
+        <w:t xml:space="preserve"> (for </w:t>
+      </w:r>
+      <w:r>
+        <w:rPr>
+          <w:i/>
+        </w:rPr>
+        <w:t>a</w:t>
+      </w:r>
+      <w:r>
+        <w:t xml:space="preserve">-coefficients at time </w:t>
+      </w:r>
+      <w:r>
+        <w:rPr>
+          <w:i/>
+        </w:rPr>
+        <w:t>t-1</w:t>
+      </w:r>
+      <w:r>
+        <w:t xml:space="preserve">, </w:t>
+      </w:r>
+      <w:r>
+        <w:rPr>
+          <w:i/>
+        </w:rPr>
+        <w:t>t-2</w:t>
+      </w:r>
+      <w:r>
+        <w:t>, etc.)</w:t>
+      </w:r>
+      <w:r>
+        <w:t xml:space="preserve">.  Note that there are </w:t>
       </w:r>
       <w:r>
         <w:rPr>
@@ -468,7 +520,16 @@
         </w:numPr>
       </w:pPr>
       <w:r>
-        <w:t>The data and ARMA intervals are checked and if they not the same, the data are expanded by duplicating each value into a temporary array.  For example, if the data interval is 6Hour and the ARMA interval is 2Hour, each data value is expanded to three data values (2Hour values).  If the data interval is 6Hour and the ARMA interval is 10Hour, each data value is expanded to three data values (2Hour values).</w:t>
+        <w:t xml:space="preserve">The data and ARMA intervals are checked and if they not the same, the data are expanded by duplicating each </w:t>
+      </w:r>
+      <w:r>
+        <w:t xml:space="preserve">input </w:t>
+      </w:r>
+      <w:r>
+        <w:t>value into a temporary array.  For example, if the data interval is 6Hour and the ARMA interval is 2Hour, each data value is expanded to three data values (2Hour values).  If the data interval is 6Hour and the ARMA interval is 10Hour, each data value is expanded to t</w:t>
+      </w:r>
+      <w:r>
+        <w:t>hree data values (2Hour values) so that 2Hour values can be combined to get 10Hour values in the final output.</w:t>
       </w:r>
     </w:p>
     <w:p>
@@ -503,7 +564,25 @@
         <w:t>may</w:t>
       </w:r>
       <w:r>
-        <w:t xml:space="preserve"> be missing terms at the beginning of the data array and in cases where missing data periods are encountered.  Ideally ARMA will be applied to filled data and only the initial conditions will be an issue.  In this case the output period should ideally be less than the total period so that the initial part of the routed time series can be ignored.  In cases where </w:t>
+        <w:t xml:space="preserve"> be missing terms at the beginning of the data array and in cases where missing data periods are encountered.  Ideally ARMA will be applied to filled data and only the </w:t>
+      </w:r>
+      <w:r>
+        <w:t xml:space="preserve">first few intervals </w:t>
+      </w:r>
+      <w:r>
+        <w:t xml:space="preserve">will be an issue.  </w:t>
+      </w:r>
+      <w:r>
+        <w:t>T</w:t>
+      </w:r>
+      <w:r>
+        <w:t xml:space="preserve">he output period </w:t>
+      </w:r>
+      <w:r>
+        <w:t xml:space="preserve">can be specified as </w:t>
+      </w:r>
+      <w:r>
+        <w:t xml:space="preserve">less than the total period so that the initial part of the routed time series can be ignored.  In cases where </w:t>
       </w:r>
       <w:r>
         <w:rPr>
@@ -532,20 +611,447 @@
         <w:t xml:space="preserve">  </w:t>
       </w:r>
       <w:r>
-        <w:t xml:space="preserve">Use the </w:t>
+        <w:t>Another approach is to u</w:t>
+      </w:r>
+      <w:r>
+        <w:t xml:space="preserve">se the </w:t>
       </w:r>
       <w:proofErr w:type="spellStart"/>
       <w:r>
         <w:rPr>
           <w:rStyle w:val="RTiSWDocLiteralText"/>
         </w:rPr>
-        <w:t>InputInitialValues</w:t>
+        <w:t>Input</w:t>
+      </w:r>
+      <w:r>
+        <w:rPr>
+          <w:rStyle w:val="RTiSWDocLiteralText"/>
+        </w:rPr>
+        <w:t>Previous</w:t>
+      </w:r>
+      <w:r>
+        <w:rPr>
+          <w:rStyle w:val="RTiSWDocLiteralText"/>
+        </w:rPr>
+        <w:t>Values</w:t>
       </w:r>
       <w:proofErr w:type="spellEnd"/>
       <w:r>
-        <w:t xml:space="preserve"> parameter to supply additional time series values at the start of the time series to overcome this issue.</w:t>
-      </w:r>
-    </w:p>
+        <w:t xml:space="preserve"> </w:t>
+      </w:r>
+      <w:r>
+        <w:t xml:space="preserve">and </w:t>
+      </w:r>
+      <w:proofErr w:type="spellStart"/>
+      <w:r>
+        <w:rPr>
+          <w:rStyle w:val="RTiSWDocLiteralText"/>
+        </w:rPr>
+        <w:t>Output</w:t>
+      </w:r>
+      <w:r>
+        <w:rPr>
+          <w:rStyle w:val="RTiSWDocLiteralText"/>
+        </w:rPr>
+        <w:t>Previous</w:t>
+      </w:r>
+      <w:r>
+        <w:rPr>
+          <w:rStyle w:val="RTiSWDocLiteralText"/>
+        </w:rPr>
+        <w:t>Values</w:t>
+      </w:r>
+      <w:proofErr w:type="spellEnd"/>
+      <w:r>
+        <w:t xml:space="preserve"> </w:t>
+      </w:r>
+      <w:r>
+        <w:t>parameter</w:t>
+      </w:r>
+      <w:r>
+        <w:t>s</w:t>
+      </w:r>
+      <w:r>
+        <w:t xml:space="preserve"> to supply additional time </w:t>
+      </w:r>
+      <w:r>
+        <w:lastRenderedPageBreak/>
+        <w:t xml:space="preserve">series values </w:t>
+      </w:r>
+      <w:r>
+        <w:t>previous to</w:t>
+      </w:r>
+      <w:r>
+        <w:t xml:space="preserve"> the start of the time series to overcome this issue.</w:t>
+      </w:r>
+      <w:r>
+        <w:t xml:space="preserve">  The following illustrates potential combinations of input and output previous values (</w:t>
+      </w:r>
+      <w:proofErr w:type="spellStart"/>
+      <w:r>
+        <w:rPr>
+          <w:rStyle w:val="RTiSWDocLiteralText"/>
+        </w:rPr>
+        <w:t>i</w:t>
+      </w:r>
+      <w:proofErr w:type="spellEnd"/>
+      <w:r>
+        <w:t xml:space="preserve"> and </w:t>
+      </w:r>
+      <w:r>
+        <w:rPr>
+          <w:rStyle w:val="RTiSWDocLiteralText"/>
+        </w:rPr>
+        <w:t>o</w:t>
+      </w:r>
+      <w:r>
+        <w:t>):</w:t>
+      </w:r>
+    </w:p>
+    <w:tbl>
+      <w:tblPr>
+        <w:tblStyle w:val="TableGrid"/>
+        <w:tblW w:w="0" w:type="auto"/>
+        <w:tblLook w:val="04A0" w:firstRow="1" w:lastRow="0" w:firstColumn="1" w:lastColumn="0" w:noHBand="0" w:noVBand="1"/>
+      </w:tblPr>
+      <w:tblGrid>
+        <w:gridCol w:w="9350"/>
+      </w:tblGrid>
+      <w:tr>
+        <w:tc>
+          <w:tcPr>
+            <w:tcW w:w="9350" w:type="dxa"/>
+          </w:tcPr>
+          <w:p>
+            <w:pPr>
+              <w:autoSpaceDE w:val="0"/>
+              <w:autoSpaceDN w:val="0"/>
+              <w:adjustRightInd w:val="0"/>
+              <w:rPr>
+                <w:rFonts w:ascii="Courier New" w:hAnsi="Courier New" w:cs="Courier New"/>
+                <w:color w:val="000000" w:themeColor="text1"/>
+                <w:sz w:val="16"/>
+                <w:szCs w:val="16"/>
+              </w:rPr>
+            </w:pPr>
+            <w:r>
+              <w:rPr>
+                <w:rFonts w:ascii="Courier New" w:hAnsi="Courier New" w:cs="Courier New"/>
+                <w:color w:val="000000" w:themeColor="text1"/>
+                <w:sz w:val="16"/>
+                <w:szCs w:val="16"/>
+              </w:rPr>
+              <w:t xml:space="preserve">           </w:t>
+            </w:r>
+            <w:r>
+              <w:rPr>
+                <w:rFonts w:ascii="Courier New" w:hAnsi="Courier New" w:cs="Courier New"/>
+                <w:color w:val="000000" w:themeColor="text1"/>
+                <w:sz w:val="16"/>
+                <w:szCs w:val="16"/>
+              </w:rPr>
+              <w:t>t</w:t>
+            </w:r>
+          </w:p>
+          <w:p>
+            <w:pPr>
+              <w:autoSpaceDE w:val="0"/>
+              <w:autoSpaceDN w:val="0"/>
+              <w:adjustRightInd w:val="0"/>
+              <w:rPr>
+                <w:rFonts w:ascii="Courier New" w:hAnsi="Courier New" w:cs="Courier New"/>
+                <w:color w:val="000000" w:themeColor="text1"/>
+                <w:sz w:val="16"/>
+                <w:szCs w:val="16"/>
+              </w:rPr>
+            </w:pPr>
+            <w:r>
+              <w:rPr>
+                <w:rFonts w:ascii="Courier New" w:hAnsi="Courier New" w:cs="Courier New"/>
+                <w:color w:val="000000" w:themeColor="text1"/>
+                <w:sz w:val="16"/>
+                <w:szCs w:val="16"/>
+              </w:rPr>
+              <w:t xml:space="preserve">   </w:t>
+            </w:r>
+            <w:r>
+              <w:rPr>
+                <w:rFonts w:ascii="Courier New" w:hAnsi="Courier New" w:cs="Courier New"/>
+                <w:color w:val="000000" w:themeColor="text1"/>
+                <w:sz w:val="16"/>
+                <w:szCs w:val="16"/>
+              </w:rPr>
+              <w:t xml:space="preserve">        IIIIIIIIIIIIIIIIIIIIIIIIIIIIIIIII (no </w:t>
+            </w:r>
+            <w:proofErr w:type="spellStart"/>
+            <w:r>
+              <w:rPr>
+                <w:rFonts w:ascii="Courier New" w:hAnsi="Courier New" w:cs="Courier New"/>
+                <w:color w:val="000000" w:themeColor="text1"/>
+                <w:sz w:val="16"/>
+                <w:szCs w:val="16"/>
+              </w:rPr>
+              <w:t>InputPreviousValues</w:t>
+            </w:r>
+            <w:proofErr w:type="spellEnd"/>
+            <w:r>
+              <w:rPr>
+                <w:rFonts w:ascii="Courier New" w:hAnsi="Courier New" w:cs="Courier New"/>
+                <w:color w:val="000000" w:themeColor="text1"/>
+                <w:sz w:val="16"/>
+                <w:szCs w:val="16"/>
+              </w:rPr>
+              <w:t>)</w:t>
+            </w:r>
+          </w:p>
+          <w:p>
+            <w:pPr>
+              <w:autoSpaceDE w:val="0"/>
+              <w:autoSpaceDN w:val="0"/>
+              <w:adjustRightInd w:val="0"/>
+              <w:rPr>
+                <w:rFonts w:ascii="Courier New" w:hAnsi="Courier New" w:cs="Courier New"/>
+                <w:color w:val="000000" w:themeColor="text1"/>
+                <w:sz w:val="16"/>
+                <w:szCs w:val="16"/>
+              </w:rPr>
+            </w:pPr>
+            <w:r>
+              <w:rPr>
+                <w:rFonts w:ascii="Courier New" w:hAnsi="Courier New" w:cs="Courier New"/>
+                <w:color w:val="000000" w:themeColor="text1"/>
+                <w:sz w:val="16"/>
+                <w:szCs w:val="16"/>
+              </w:rPr>
+              <w:t xml:space="preserve">  </w:t>
+            </w:r>
+            <w:r>
+              <w:rPr>
+                <w:rFonts w:ascii="Courier New" w:hAnsi="Courier New" w:cs="Courier New"/>
+                <w:color w:val="000000" w:themeColor="text1"/>
+                <w:sz w:val="16"/>
+                <w:szCs w:val="16"/>
+              </w:rPr>
+              <w:t xml:space="preserve">     </w:t>
+            </w:r>
+            <w:proofErr w:type="spellStart"/>
+            <w:r>
+              <w:rPr>
+                <w:rFonts w:ascii="Courier New" w:hAnsi="Courier New" w:cs="Courier New"/>
+                <w:color w:val="000000" w:themeColor="text1"/>
+                <w:sz w:val="16"/>
+                <w:szCs w:val="16"/>
+              </w:rPr>
+              <w:t>iiiiIIIIIIIIIIIIIIIIIIIIIIIIIIIIIIIII</w:t>
+            </w:r>
+            <w:proofErr w:type="spellEnd"/>
+            <w:r>
+              <w:rPr>
+                <w:rFonts w:ascii="Courier New" w:hAnsi="Courier New" w:cs="Courier New"/>
+                <w:color w:val="000000" w:themeColor="text1"/>
+                <w:sz w:val="16"/>
+                <w:szCs w:val="16"/>
+              </w:rPr>
+              <w:t xml:space="preserve"> (</w:t>
+            </w:r>
+            <w:proofErr w:type="spellStart"/>
+            <w:r>
+              <w:rPr>
+                <w:rFonts w:ascii="Courier New" w:hAnsi="Courier New" w:cs="Courier New"/>
+                <w:color w:val="000000" w:themeColor="text1"/>
+                <w:sz w:val="16"/>
+                <w:szCs w:val="16"/>
+              </w:rPr>
+              <w:t>InputPreviousValues</w:t>
+            </w:r>
+            <w:proofErr w:type="spellEnd"/>
+            <w:r>
+              <w:rPr>
+                <w:rFonts w:ascii="Courier New" w:hAnsi="Courier New" w:cs="Courier New"/>
+                <w:color w:val="000000" w:themeColor="text1"/>
+                <w:sz w:val="16"/>
+                <w:szCs w:val="16"/>
+              </w:rPr>
+              <w:t xml:space="preserve"> specified)</w:t>
+            </w:r>
+          </w:p>
+          <w:p>
+            <w:pPr>
+              <w:autoSpaceDE w:val="0"/>
+              <w:autoSpaceDN w:val="0"/>
+              <w:adjustRightInd w:val="0"/>
+              <w:rPr>
+                <w:rFonts w:ascii="Courier New" w:hAnsi="Courier New" w:cs="Courier New"/>
+                <w:color w:val="000000" w:themeColor="text1"/>
+                <w:sz w:val="16"/>
+                <w:szCs w:val="16"/>
+              </w:rPr>
+            </w:pPr>
+            <w:r>
+              <w:rPr>
+                <w:rFonts w:ascii="Courier New" w:hAnsi="Courier New" w:cs="Courier New"/>
+                <w:color w:val="000000" w:themeColor="text1"/>
+                <w:sz w:val="16"/>
+                <w:szCs w:val="16"/>
+              </w:rPr>
+              <w:t xml:space="preserve">      </w:t>
+            </w:r>
+            <w:r>
+              <w:rPr>
+                <w:rFonts w:ascii="Courier New" w:hAnsi="Courier New" w:cs="Courier New"/>
+                <w:color w:val="000000" w:themeColor="text1"/>
+                <w:sz w:val="16"/>
+                <w:szCs w:val="16"/>
+              </w:rPr>
+              <w:t xml:space="preserve">     OOOOOOOOOOOOOOOOOOOOOOOOOOOOOOOOO (no </w:t>
+            </w:r>
+            <w:proofErr w:type="spellStart"/>
+            <w:r>
+              <w:rPr>
+                <w:rFonts w:ascii="Courier New" w:hAnsi="Courier New" w:cs="Courier New"/>
+                <w:color w:val="000000" w:themeColor="text1"/>
+                <w:sz w:val="16"/>
+                <w:szCs w:val="16"/>
+              </w:rPr>
+              <w:t>OutputPreviousValues</w:t>
+            </w:r>
+            <w:proofErr w:type="spellEnd"/>
+            <w:r>
+              <w:rPr>
+                <w:rFonts w:ascii="Courier New" w:hAnsi="Courier New" w:cs="Courier New"/>
+                <w:color w:val="000000" w:themeColor="text1"/>
+                <w:sz w:val="16"/>
+                <w:szCs w:val="16"/>
+              </w:rPr>
+              <w:t>)</w:t>
+            </w:r>
+          </w:p>
+          <w:p>
+            <w:pPr>
+              <w:autoSpaceDE w:val="0"/>
+              <w:autoSpaceDN w:val="0"/>
+              <w:adjustRightInd w:val="0"/>
+              <w:rPr>
+                <w:rFonts w:ascii="Courier New" w:hAnsi="Courier New" w:cs="Courier New"/>
+                <w:color w:val="000000" w:themeColor="text1"/>
+                <w:sz w:val="16"/>
+                <w:szCs w:val="16"/>
+              </w:rPr>
+            </w:pPr>
+            <w:r>
+              <w:rPr>
+                <w:rFonts w:ascii="Courier New" w:hAnsi="Courier New" w:cs="Courier New"/>
+                <w:color w:val="000000" w:themeColor="text1"/>
+                <w:sz w:val="16"/>
+                <w:szCs w:val="16"/>
+              </w:rPr>
+              <w:t xml:space="preserve">   </w:t>
+            </w:r>
+            <w:r>
+              <w:rPr>
+                <w:rFonts w:ascii="Courier New" w:hAnsi="Courier New" w:cs="Courier New"/>
+                <w:color w:val="000000" w:themeColor="text1"/>
+                <w:sz w:val="16"/>
+                <w:szCs w:val="16"/>
+              </w:rPr>
+              <w:t xml:space="preserve">     </w:t>
+            </w:r>
+            <w:proofErr w:type="spellStart"/>
+            <w:r>
+              <w:rPr>
+                <w:rFonts w:ascii="Courier New" w:hAnsi="Courier New" w:cs="Courier New"/>
+                <w:color w:val="000000" w:themeColor="text1"/>
+                <w:sz w:val="16"/>
+                <w:szCs w:val="16"/>
+              </w:rPr>
+              <w:t>oooOOOOOOOOOOOOOOOOOOOOOOOOOOOOOOOOO</w:t>
+            </w:r>
+            <w:proofErr w:type="spellEnd"/>
+            <w:r>
+              <w:rPr>
+                <w:rFonts w:ascii="Courier New" w:hAnsi="Courier New" w:cs="Courier New"/>
+                <w:color w:val="000000" w:themeColor="text1"/>
+                <w:sz w:val="16"/>
+                <w:szCs w:val="16"/>
+              </w:rPr>
+              <w:t xml:space="preserve"> (</w:t>
+            </w:r>
+            <w:proofErr w:type="spellStart"/>
+            <w:r>
+              <w:rPr>
+                <w:rFonts w:ascii="Courier New" w:hAnsi="Courier New" w:cs="Courier New"/>
+                <w:color w:val="000000" w:themeColor="text1"/>
+                <w:sz w:val="16"/>
+                <w:szCs w:val="16"/>
+              </w:rPr>
+              <w:t>OutputPreviousValues</w:t>
+            </w:r>
+            <w:proofErr w:type="spellEnd"/>
+            <w:r>
+              <w:rPr>
+                <w:rFonts w:ascii="Courier New" w:hAnsi="Courier New" w:cs="Courier New"/>
+                <w:color w:val="000000" w:themeColor="text1"/>
+                <w:sz w:val="16"/>
+                <w:szCs w:val="16"/>
+              </w:rPr>
+              <w:t xml:space="preserve"> within overall input array)</w:t>
+            </w:r>
+          </w:p>
+          <w:p>
+            <w:r>
+              <w:rPr>
+                <w:rFonts w:ascii="Courier New" w:hAnsi="Courier New" w:cs="Courier New"/>
+                <w:color w:val="000000" w:themeColor="text1"/>
+                <w:sz w:val="16"/>
+                <w:szCs w:val="16"/>
+              </w:rPr>
+              <w:t xml:space="preserve"> </w:t>
+            </w:r>
+            <w:proofErr w:type="spellStart"/>
+            <w:r>
+              <w:rPr>
+                <w:rFonts w:ascii="Courier New" w:hAnsi="Courier New" w:cs="Courier New"/>
+                <w:color w:val="000000" w:themeColor="text1"/>
+                <w:sz w:val="16"/>
+                <w:szCs w:val="16"/>
+              </w:rPr>
+              <w:t>ooooooooooOOOOOOOOOOOOOOOOOOOOOOOOOOOOOOOOO</w:t>
+            </w:r>
+            <w:proofErr w:type="spellEnd"/>
+            <w:r>
+              <w:rPr>
+                <w:rFonts w:ascii="Courier New" w:hAnsi="Courier New" w:cs="Courier New"/>
+                <w:color w:val="000000" w:themeColor="text1"/>
+                <w:sz w:val="16"/>
+                <w:szCs w:val="16"/>
+              </w:rPr>
+              <w:t xml:space="preserve"> (</w:t>
+            </w:r>
+            <w:proofErr w:type="spellStart"/>
+            <w:r>
+              <w:rPr>
+                <w:rFonts w:ascii="Courier New" w:hAnsi="Courier New" w:cs="Courier New"/>
+                <w:color w:val="000000" w:themeColor="text1"/>
+                <w:sz w:val="16"/>
+                <w:szCs w:val="16"/>
+              </w:rPr>
+              <w:t>OutputPreviousValues</w:t>
+            </w:r>
+            <w:proofErr w:type="spellEnd"/>
+            <w:r>
+              <w:rPr>
+                <w:rFonts w:ascii="Courier New" w:hAnsi="Courier New" w:cs="Courier New"/>
+                <w:color w:val="000000" w:themeColor="text1"/>
+                <w:sz w:val="16"/>
+                <w:szCs w:val="16"/>
+              </w:rPr>
+              <w:t xml:space="preserve"> beyond input array)</w:t>
+            </w:r>
+          </w:p>
+        </w:tc>
+      </w:tr>
+    </w:tbl>
+    <w:p/>
     <w:p>
       <w:pPr>
         <w:numPr>
@@ -554,7 +1060,6 @@
         </w:numPr>
       </w:pPr>
       <w:r>
-        <w:lastRenderedPageBreak/>
         <w:t>The final results are converted to a data interval that matches the original input, if necessary.  If the original data interval and the ARMA interval are the same, no conversion is necessary.  For example, if the original data interval is 6Hour and the ARMA interval is 10Hour, then the expanded data interval will be 2Hour.  Consequently, three sequential expanded values are averaged to obtain the final 6Hour time series.</w:t>
       </w:r>
     </w:p>
@@ -575,9 +1080,9 @@
         </w:rPr>
         <w:drawing>
           <wp:inline distT="0" distB="0" distL="0" distR="0">
-            <wp:extent cx="5943600" cy="3432175"/>
-            <wp:effectExtent l="0" t="0" r="0" b="0"/>
-            <wp:docPr id="1" name="Picture 1"/>
+            <wp:extent cx="5943600" cy="3729990"/>
+            <wp:effectExtent l="0" t="0" r="0" b="3810"/>
+            <wp:docPr id="5" name="Picture 5"/>
             <wp:cNvGraphicFramePr>
               <a:graphicFrameLocks xmlns:a="http://schemas.openxmlformats.org/drawingml/2006/main" noChangeAspect="1"/>
             </wp:cNvGraphicFramePr>
@@ -585,7 +1090,7 @@
               <a:graphicData uri="http://schemas.openxmlformats.org/drawingml/2006/picture">
                 <pic:pic xmlns:pic="http://schemas.openxmlformats.org/drawingml/2006/picture">
                   <pic:nvPicPr>
-                    <pic:cNvPr id="1" name="command_ARMA.png"/>
+                    <pic:cNvPr id="5" name="command_ARMA_Input.png"/>
                     <pic:cNvPicPr/>
                   </pic:nvPicPr>
                   <pic:blipFill>
@@ -603,7 +1108,7 @@
                   <pic:spPr>
                     <a:xfrm>
                       <a:off x="0" y="0"/>
-                      <a:ext cx="5943600" cy="3432175"/>
+                      <a:ext cx="5943600" cy="3729990"/>
                     </a:xfrm>
                     <a:prstGeom prst="rect">
                       <a:avLst/>
@@ -654,11 +1159,12 @@
         <w:rPr>
           <w:noProof/>
         </w:rPr>
+        <w:lastRenderedPageBreak/>
         <w:drawing>
           <wp:inline distT="0" distB="0" distL="0" distR="0">
-            <wp:extent cx="5943600" cy="1415415"/>
+            <wp:extent cx="5943600" cy="1737360"/>
             <wp:effectExtent l="0" t="0" r="0" b="0"/>
-            <wp:docPr id="5" name="Picture 5"/>
+            <wp:docPr id="7" name="Picture 7"/>
             <wp:cNvGraphicFramePr>
               <a:graphicFrameLocks xmlns:a="http://schemas.openxmlformats.org/drawingml/2006/main" noChangeAspect="1"/>
             </wp:cNvGraphicFramePr>
@@ -666,7 +1172,7 @@
               <a:graphicData uri="http://schemas.openxmlformats.org/drawingml/2006/picture">
                 <pic:pic xmlns:pic="http://schemas.openxmlformats.org/drawingml/2006/picture">
                   <pic:nvPicPr>
-                    <pic:cNvPr id="5" name="command_ARMA_ARMA.png"/>
+                    <pic:cNvPr id="7" name="command_ARMA_ARMA.png"/>
                     <pic:cNvPicPr/>
                   </pic:nvPicPr>
                   <pic:blipFill>
@@ -684,7 +1190,7 @@
                   <pic:spPr>
                     <a:xfrm>
                       <a:off x="0" y="0"/>
-                      <a:ext cx="5943600" cy="1415415"/>
+                      <a:ext cx="5943600" cy="1737360"/>
                     </a:xfrm>
                     <a:prstGeom prst="rect">
                       <a:avLst/>
@@ -736,11 +1242,10 @@
         <w:rPr>
           <w:noProof/>
         </w:rPr>
-        <w:lastRenderedPageBreak/>
         <w:drawing>
           <wp:inline distT="0" distB="0" distL="0" distR="0">
-            <wp:extent cx="5943600" cy="1797685"/>
-            <wp:effectExtent l="0" t="0" r="0" b="0"/>
+            <wp:extent cx="5943600" cy="2150745"/>
+            <wp:effectExtent l="0" t="0" r="0" b="1905"/>
             <wp:docPr id="8" name="Picture 8"/>
             <wp:cNvGraphicFramePr>
               <a:graphicFrameLocks xmlns:a="http://schemas.openxmlformats.org/drawingml/2006/main" noChangeAspect="1"/>
@@ -767,7 +1272,7 @@
                   <pic:spPr>
                     <a:xfrm>
                       <a:off x="0" y="0"/>
-                      <a:ext cx="5943600" cy="1797685"/>
+                      <a:ext cx="5943600" cy="2150745"/>
                     </a:xfrm>
                     <a:prstGeom prst="rect">
                       <a:avLst/>
@@ -786,10 +1291,7 @@
       </w:pPr>
       <w:proofErr w:type="spellStart"/>
       <w:r>
-        <w:t>ARMA</w:t>
-      </w:r>
-      <w:r>
-        <w:t>_Output</w:t>
+        <w:t>ARMA_Output</w:t>
       </w:r>
       <w:proofErr w:type="spellEnd"/>
     </w:p>
@@ -803,13 +1305,7 @@
       </w:r>
       <w:proofErr w:type="gramEnd"/>
       <w:r>
-        <w:t xml:space="preserve">) Command Editor for </w:t>
-      </w:r>
-      <w:r>
-        <w:t>Output</w:t>
-      </w:r>
-      <w:r>
-        <w:t xml:space="preserve"> Parameters</w:t>
+        <w:t>) Command Editor for Output Parameters</w:t>
       </w:r>
     </w:p>
     <w:p/>
@@ -859,7 +1355,7 @@
     <w:p/>
     <w:tbl>
       <w:tblPr>
-        <w:tblW w:w="0" w:type="auto"/>
+        <w:tblW w:w="9805" w:type="dxa"/>
         <w:jc w:val="center"/>
         <w:tblBorders>
           <w:top w:val="single" w:sz="4" w:space="0" w:color="auto"/>
@@ -869,12 +1365,13 @@
           <w:insideH w:val="single" w:sz="4" w:space="0" w:color="auto"/>
           <w:insideV w:val="single" w:sz="4" w:space="0" w:color="auto"/>
         </w:tblBorders>
+        <w:tblLayout w:type="fixed"/>
         <w:tblLook w:val="0000" w:firstRow="0" w:lastRow="0" w:firstColumn="0" w:lastColumn="0" w:noHBand="0" w:noVBand="0"/>
       </w:tblPr>
       <w:tblGrid>
-        <w:gridCol w:w="1933"/>
-        <w:gridCol w:w="5513"/>
-        <w:gridCol w:w="1904"/>
+        <w:gridCol w:w="2065"/>
+        <w:gridCol w:w="5940"/>
+        <w:gridCol w:w="1800"/>
       </w:tblGrid>
       <w:tr>
         <w:trPr>
@@ -883,7 +1380,7 @@
         </w:trPr>
         <w:tc>
           <w:tcPr>
-            <w:tcW w:w="1933" w:type="dxa"/>
+            <w:tcW w:w="2065" w:type="dxa"/>
             <w:shd w:val="clear" w:color="auto" w:fill="C0C0C0"/>
           </w:tcPr>
           <w:p>
@@ -897,7 +1394,7 @@
         </w:tc>
         <w:tc>
           <w:tcPr>
-            <w:tcW w:w="5513" w:type="dxa"/>
+            <w:tcW w:w="5940" w:type="dxa"/>
             <w:shd w:val="clear" w:color="auto" w:fill="C0C0C0"/>
           </w:tcPr>
           <w:p>
@@ -911,7 +1408,7 @@
         </w:tc>
         <w:tc>
           <w:tcPr>
-            <w:tcW w:w="1904" w:type="dxa"/>
+            <w:tcW w:w="1800" w:type="dxa"/>
             <w:shd w:val="clear" w:color="auto" w:fill="C0C0C0"/>
           </w:tcPr>
           <w:p>
@@ -930,7 +1427,7 @@
         </w:trPr>
         <w:tc>
           <w:tcPr>
-            <w:tcW w:w="1933" w:type="dxa"/>
+            <w:tcW w:w="2065" w:type="dxa"/>
           </w:tcPr>
           <w:p>
             <w:pPr>
@@ -950,7 +1447,7 @@
         </w:tc>
         <w:tc>
           <w:tcPr>
-            <w:tcW w:w="5513" w:type="dxa"/>
+            <w:tcW w:w="5940" w:type="dxa"/>
           </w:tcPr>
           <w:p>
             <w:r>
@@ -1138,7 +1635,7 @@
         </w:tc>
         <w:tc>
           <w:tcPr>
-            <w:tcW w:w="1904" w:type="dxa"/>
+            <w:tcW w:w="1800" w:type="dxa"/>
           </w:tcPr>
           <w:p>
             <w:pPr>
@@ -1163,25 +1660,26 @@
         </w:trPr>
         <w:tc>
           <w:tcPr>
-            <w:tcW w:w="1933" w:type="dxa"/>
-          </w:tcPr>
-          <w:p>
-            <w:pPr>
-              <w:rPr>
-                <w:rStyle w:val="RTiSWDocLiteralText"/>
-              </w:rPr>
-            </w:pPr>
-            <w:r>
-              <w:rPr>
-                <w:rStyle w:val="RTiSWDocLiteralText"/>
-              </w:rPr>
+            <w:tcW w:w="2065" w:type="dxa"/>
+          </w:tcPr>
+          <w:p>
+            <w:pPr>
+              <w:rPr>
+                <w:rStyle w:val="RTiSWDocLiteralText"/>
+              </w:rPr>
+            </w:pPr>
+            <w:r>
+              <w:rPr>
+                <w:rStyle w:val="RTiSWDocLiteralText"/>
+              </w:rPr>
+              <w:lastRenderedPageBreak/>
               <w:t>TSID</w:t>
             </w:r>
           </w:p>
         </w:tc>
         <w:tc>
           <w:tcPr>
-            <w:tcW w:w="5513" w:type="dxa"/>
+            <w:tcW w:w="5940" w:type="dxa"/>
           </w:tcPr>
           <w:p>
             <w:r>
@@ -1215,7 +1713,7 @@
         </w:tc>
         <w:tc>
           <w:tcPr>
-            <w:tcW w:w="1904" w:type="dxa"/>
+            <w:tcW w:w="1800" w:type="dxa"/>
           </w:tcPr>
           <w:p>
             <w:r>
@@ -1247,7 +1745,7 @@
         </w:trPr>
         <w:tc>
           <w:tcPr>
-            <w:tcW w:w="1933" w:type="dxa"/>
+            <w:tcW w:w="2065" w:type="dxa"/>
           </w:tcPr>
           <w:p>
             <w:pPr>
@@ -1267,7 +1765,7 @@
         </w:tc>
         <w:tc>
           <w:tcPr>
-            <w:tcW w:w="5513" w:type="dxa"/>
+            <w:tcW w:w="5940" w:type="dxa"/>
           </w:tcPr>
           <w:p>
             <w:r>
@@ -1292,7 +1790,7 @@
         </w:tc>
         <w:tc>
           <w:tcPr>
-            <w:tcW w:w="1904" w:type="dxa"/>
+            <w:tcW w:w="1800" w:type="dxa"/>
           </w:tcPr>
           <w:p>
             <w:pPr>
@@ -1350,48 +1848,88 @@
         </w:trPr>
         <w:tc>
           <w:tcPr>
-            <w:tcW w:w="1933" w:type="dxa"/>
-          </w:tcPr>
-          <w:p>
-            <w:pPr>
-              <w:rPr>
-                <w:rStyle w:val="RTiSWDocLiteralText"/>
-              </w:rPr>
-            </w:pPr>
-            <w:r>
-              <w:rPr>
-                <w:rStyle w:val="RTiSWDocLiteralText"/>
-              </w:rPr>
-              <w:t>ARMA</w:t>
-            </w:r>
-          </w:p>
-          <w:p>
-            <w:pPr>
-              <w:rPr>
-                <w:rStyle w:val="RTiSWDocLiteralText"/>
-              </w:rPr>
-            </w:pPr>
-            <w:r>
-              <w:rPr>
-                <w:rStyle w:val="RTiSWDocLiteralText"/>
-              </w:rPr>
-              <w:t>Interval</w:t>
-            </w:r>
-          </w:p>
-        </w:tc>
-        <w:tc>
-          <w:tcPr>
-            <w:tcW w:w="5513" w:type="dxa"/>
-          </w:tcPr>
-          <w:p>
-            <w:r>
-              <w:t>The ARMA interval to use in the analysis</w:t>
-            </w:r>
-            <w:r>
-              <w:t>.  See discussion above for explanation when the ARMA interval is different from the input time series.</w:t>
-            </w:r>
-            <w:r>
-              <w:t xml:space="preserve">  </w:t>
+            <w:tcW w:w="2065" w:type="dxa"/>
+            <w:shd w:val="clear" w:color="auto" w:fill="auto"/>
+          </w:tcPr>
+          <w:p>
+            <w:pPr>
+              <w:rPr>
+                <w:rStyle w:val="RTiSWDocLiteralText"/>
+              </w:rPr>
+            </w:pPr>
+            <w:proofErr w:type="spellStart"/>
+            <w:r>
+              <w:rPr>
+                <w:rStyle w:val="RTiSWDocLiteralText"/>
+              </w:rPr>
+              <w:t>Input</w:t>
+            </w:r>
+            <w:r>
+              <w:rPr>
+                <w:rStyle w:val="RTiSWDocLiteralText"/>
+              </w:rPr>
+              <w:t>Previous</w:t>
+            </w:r>
+            <w:proofErr w:type="spellEnd"/>
+          </w:p>
+          <w:p>
+            <w:pPr>
+              <w:rPr>
+                <w:rStyle w:val="RTiSWDocLiteralText"/>
+                <w:highlight w:val="yellow"/>
+              </w:rPr>
+            </w:pPr>
+            <w:r>
+              <w:rPr>
+                <w:rStyle w:val="RTiSWDocLiteralText"/>
+              </w:rPr>
+              <w:t>Values</w:t>
+            </w:r>
+          </w:p>
+        </w:tc>
+        <w:tc>
+          <w:tcPr>
+            <w:tcW w:w="5940" w:type="dxa"/>
+            <w:shd w:val="clear" w:color="auto" w:fill="auto"/>
+          </w:tcPr>
+          <w:p>
+            <w:pPr>
+              <w:rPr>
+                <w:highlight w:val="yellow"/>
+              </w:rPr>
+            </w:pPr>
+            <w:r>
+              <w:t>A list of comma-separated values to use for the input time series</w:t>
+            </w:r>
+            <w:r>
+              <w:t xml:space="preserve"> previous to the start of the input time series</w:t>
+            </w:r>
+            <w:r>
+              <w:t xml:space="preserve">, to allow computation of output at </w:t>
+            </w:r>
+            <w:r>
+              <w:t xml:space="preserve">the </w:t>
+            </w:r>
+            <w:r>
+              <w:t>start of</w:t>
+            </w:r>
+            <w:r>
+              <w:t xml:space="preserve"> the</w:t>
+            </w:r>
+            <w:r>
+              <w:t xml:space="preserve"> period.  The first value is the earliest in time and the last is the value prior </w:t>
+            </w:r>
+            <w:r>
+              <w:t>to the</w:t>
+            </w:r>
+            <w:r>
+              <w:t xml:space="preserve"> start of the input time series. </w:t>
+            </w:r>
+            <w:r>
+              <w:t xml:space="preserve"> </w:t>
+            </w:r>
+            <w:r>
+              <w:t xml:space="preserve">The number of values specified should be equal to the number of b-coefficients minus 1.  </w:t>
             </w:r>
             <w:r>
               <w:t xml:space="preserve">Can be specified with </w:t>
@@ -1405,21 +1943,25 @@
             <w:r>
               <w:t>.</w:t>
             </w:r>
-          </w:p>
-        </w:tc>
-        <w:tc>
-          <w:tcPr>
-            <w:tcW w:w="1904" w:type="dxa"/>
-          </w:tcPr>
-          <w:p>
-            <w:pPr>
-              <w:rPr>
-                <w:rStyle w:val="RTiSWDocLiteralText"/>
-              </w:rPr>
-            </w:pPr>
-            <w:r>
-              <w:t>None – must be specified.</w:t>
-            </w:r>
+            <w:r>
+              <w:rPr>
+                <w:highlight w:val="yellow"/>
+              </w:rPr>
+              <w:t xml:space="preserve"> </w:t>
+            </w:r>
+          </w:p>
+        </w:tc>
+        <w:tc>
+          <w:tcPr>
+            <w:tcW w:w="1800" w:type="dxa"/>
+            <w:shd w:val="clear" w:color="auto" w:fill="auto"/>
+          </w:tcPr>
+          <w:p>
+            <w:pPr>
+              <w:rPr>
+                <w:highlight w:val="yellow"/>
+              </w:rPr>
+            </w:pPr>
           </w:p>
         </w:tc>
       </w:tr>
@@ -1429,81 +1971,75 @@
         </w:trPr>
         <w:tc>
           <w:tcPr>
-            <w:tcW w:w="1933" w:type="dxa"/>
-          </w:tcPr>
-          <w:p>
-            <w:pPr>
-              <w:rPr>
-                <w:rStyle w:val="RTiSWDocLiteralText"/>
-              </w:rPr>
-            </w:pPr>
-            <w:r>
-              <w:rPr>
-                <w:rStyle w:val="RTiSWDocLiteralText"/>
-              </w:rPr>
-              <w:t>a</w:t>
-            </w:r>
-          </w:p>
-        </w:tc>
-        <w:tc>
-          <w:tcPr>
-            <w:tcW w:w="5513" w:type="dxa"/>
-          </w:tcPr>
-          <w:p>
-            <w:proofErr w:type="gramStart"/>
-            <w:r>
-              <w:t>a</w:t>
-            </w:r>
-            <w:proofErr w:type="gramEnd"/>
-            <w:r>
-              <w:t xml:space="preserve"> coefficients</w:t>
-            </w:r>
-            <w:r>
-              <w:t xml:space="preserve">, separated by commas.  </w:t>
-            </w:r>
-            <w:proofErr w:type="gramStart"/>
-            <w:r>
-              <w:t>a</w:t>
-            </w:r>
-            <w:proofErr w:type="gramEnd"/>
-            <w:r>
-              <w:t xml:space="preserve"> and b coefficients must sum to 1.000000 unless </w:t>
-            </w:r>
-            <w:r>
-              <w:rPr>
-                <w:rStyle w:val="RTiSWDocLiteralText"/>
-              </w:rPr>
-              <w:lastRenderedPageBreak/>
-              <w:t>RequireCoefficientSumTo1=False</w:t>
+            <w:tcW w:w="2065" w:type="dxa"/>
+            <w:shd w:val="clear" w:color="auto" w:fill="F2F2F2" w:themeFill="background1" w:themeFillShade="F2"/>
+          </w:tcPr>
+          <w:p>
+            <w:pPr>
+              <w:rPr>
+                <w:rStyle w:val="RTiSWDocLiteralText"/>
+              </w:rPr>
+            </w:pPr>
+            <w:r>
+              <w:rPr>
+                <w:rStyle w:val="RTiSWDocLiteralText"/>
+              </w:rPr>
+              <w:t>ARMA</w:t>
+            </w:r>
+          </w:p>
+          <w:p>
+            <w:pPr>
+              <w:rPr>
+                <w:rStyle w:val="RTiSWDocLiteralText"/>
+              </w:rPr>
+            </w:pPr>
+            <w:r>
+              <w:rPr>
+                <w:rStyle w:val="RTiSWDocLiteralText"/>
+              </w:rPr>
+              <w:t>Interval</w:t>
+            </w:r>
+          </w:p>
+        </w:tc>
+        <w:tc>
+          <w:tcPr>
+            <w:tcW w:w="5940" w:type="dxa"/>
+            <w:shd w:val="clear" w:color="auto" w:fill="F2F2F2" w:themeFill="background1" w:themeFillShade="F2"/>
+          </w:tcPr>
+          <w:p>
+            <w:r>
+              <w:t xml:space="preserve">The ARMA interval to use in the analysis.  See discussion above for explanation when the ARMA interval is different from the input time series.  </w:t>
+            </w:r>
+            <w:r>
+              <w:t xml:space="preserve">The most straightforward approach is when the ARMA interval matches the time series interval.  </w:t>
+            </w:r>
+            <w:r>
+              <w:t xml:space="preserve">Can be specified with </w:t>
+            </w:r>
+            <w:r>
+              <w:rPr>
+                <w:rStyle w:val="RTiSWDocLiteralText"/>
+              </w:rPr>
+              <w:t>${Property}</w:t>
             </w:r>
             <w:r>
               <w:t>.</w:t>
             </w:r>
-            <w:r>
-              <w:t xml:space="preserve">  </w:t>
-            </w:r>
-            <w:r>
-              <w:t xml:space="preserve">Can be specified with </w:t>
-            </w:r>
-            <w:r>
-              <w:rPr>
-                <w:rStyle w:val="RTiSWDocLiteralText"/>
-              </w:rPr>
-              <w:t>${Property}</w:t>
-            </w:r>
-            <w:r>
-              <w:t>.</w:t>
-            </w:r>
-          </w:p>
-        </w:tc>
-        <w:tc>
-          <w:tcPr>
-            <w:tcW w:w="1904" w:type="dxa"/>
-          </w:tcPr>
-          <w:p>
-            <w:r>
-              <w:lastRenderedPageBreak/>
-              <w:t>Optional.</w:t>
+          </w:p>
+        </w:tc>
+        <w:tc>
+          <w:tcPr>
+            <w:tcW w:w="1800" w:type="dxa"/>
+            <w:shd w:val="clear" w:color="auto" w:fill="F2F2F2" w:themeFill="background1" w:themeFillShade="F2"/>
+          </w:tcPr>
+          <w:p>
+            <w:pPr>
+              <w:rPr>
+                <w:rStyle w:val="RTiSWDocLiteralText"/>
+              </w:rPr>
+            </w:pPr>
+            <w:r>
+              <w:t>None – must be specified.</w:t>
             </w:r>
           </w:p>
         </w:tc>
@@ -1514,46 +2050,71 @@
         </w:trPr>
         <w:tc>
           <w:tcPr>
-            <w:tcW w:w="1933" w:type="dxa"/>
-          </w:tcPr>
-          <w:p>
-            <w:pPr>
-              <w:rPr>
-                <w:rStyle w:val="RTiSWDocLiteralText"/>
-              </w:rPr>
-            </w:pPr>
-            <w:r>
-              <w:rPr>
-                <w:rStyle w:val="RTiSWDocLiteralText"/>
-              </w:rPr>
-              <w:lastRenderedPageBreak/>
+            <w:tcW w:w="2065" w:type="dxa"/>
+            <w:shd w:val="clear" w:color="auto" w:fill="F2F2F2" w:themeFill="background1" w:themeFillShade="F2"/>
+          </w:tcPr>
+          <w:p>
+            <w:pPr>
+              <w:rPr>
+                <w:rStyle w:val="RTiSWDocLiteralText"/>
+              </w:rPr>
+            </w:pPr>
+            <w:r>
+              <w:rPr>
+                <w:rStyle w:val="RTiSWDocLiteralText"/>
+              </w:rPr>
+              <w:t>a</w:t>
+            </w:r>
+          </w:p>
+        </w:tc>
+        <w:tc>
+          <w:tcPr>
+            <w:tcW w:w="5940" w:type="dxa"/>
+            <w:shd w:val="clear" w:color="auto" w:fill="F2F2F2" w:themeFill="background1" w:themeFillShade="F2"/>
+          </w:tcPr>
+          <w:p>
+            <w:proofErr w:type="gramStart"/>
+            <w:r>
+              <w:t xml:space="preserve">The </w:t>
+            </w:r>
+            <w:r>
+              <w:rPr>
+                <w:rStyle w:val="RTiSWDocLiteralText"/>
+              </w:rPr>
+              <w:t>a</w:t>
+            </w:r>
+            <w:proofErr w:type="gramEnd"/>
+            <w:r>
+              <w:t xml:space="preserve"> coefficients</w:t>
+            </w:r>
+            <w:r>
+              <w:t xml:space="preserve"> to multiply output time series values</w:t>
+            </w:r>
+            <w:r>
+              <w:t xml:space="preserve">, separated by commas in order t-1, t-2, etc.  </w:t>
+            </w:r>
+            <w:proofErr w:type="gramStart"/>
+            <w:r>
+              <w:t xml:space="preserve">The </w:t>
+            </w:r>
+            <w:r>
+              <w:rPr>
+                <w:rStyle w:val="RTiSWDocLiteralText"/>
+              </w:rPr>
+              <w:t>a</w:t>
+            </w:r>
+            <w:proofErr w:type="gramEnd"/>
+            <w:r>
+              <w:t xml:space="preserve"> and </w:t>
+            </w:r>
+            <w:r>
+              <w:rPr>
+                <w:rStyle w:val="RTiSWDocLiteralText"/>
+              </w:rPr>
               <w:t>b</w:t>
             </w:r>
-          </w:p>
-        </w:tc>
-        <w:tc>
-          <w:tcPr>
-            <w:tcW w:w="5513" w:type="dxa"/>
-          </w:tcPr>
-          <w:p>
-            <w:proofErr w:type="gramStart"/>
-            <w:r>
-              <w:t>b</w:t>
-            </w:r>
-            <w:proofErr w:type="gramEnd"/>
-            <w:r>
-              <w:t xml:space="preserve"> coefficients</w:t>
-            </w:r>
-            <w:r>
-              <w:t xml:space="preserve">, separated by commas.  </w:t>
-            </w:r>
-            <w:proofErr w:type="gramStart"/>
-            <w:r>
-              <w:t>a</w:t>
-            </w:r>
-            <w:proofErr w:type="gramEnd"/>
-            <w:r>
-              <w:t xml:space="preserve"> and b coefficients must sum to 1.000000 unless </w:t>
+            <w:r>
+              <w:t xml:space="preserve"> coefficients must sum to 1.000000 unless </w:t>
             </w:r>
             <w:r>
               <w:rPr>
@@ -1562,32 +2123,30 @@
               <w:t>RequireCoefficientSumTo1=False</w:t>
             </w:r>
             <w:r>
+              <w:t xml:space="preserve">.  </w:t>
+            </w:r>
+            <w:r>
+              <w:t xml:space="preserve">Can be specified with </w:t>
+            </w:r>
+            <w:r>
+              <w:rPr>
+                <w:rStyle w:val="RTiSWDocLiteralText"/>
+              </w:rPr>
+              <w:t>${Property}</w:t>
+            </w:r>
+            <w:r>
               <w:t>.</w:t>
             </w:r>
-            <w:r>
-              <w:t xml:space="preserve">  </w:t>
-            </w:r>
-            <w:r>
-              <w:t xml:space="preserve">Can be specified with </w:t>
-            </w:r>
-            <w:r>
-              <w:rPr>
-                <w:rStyle w:val="RTiSWDocLiteralText"/>
-              </w:rPr>
-              <w:t>${Property}</w:t>
-            </w:r>
-            <w:r>
-              <w:t>.</w:t>
-            </w:r>
-          </w:p>
-        </w:tc>
-        <w:tc>
-          <w:tcPr>
-            <w:tcW w:w="1904" w:type="dxa"/>
-          </w:tcPr>
-          <w:p>
-            <w:r>
-              <w:t>None – must be specified.</w:t>
+          </w:p>
+        </w:tc>
+        <w:tc>
+          <w:tcPr>
+            <w:tcW w:w="1800" w:type="dxa"/>
+            <w:shd w:val="clear" w:color="auto" w:fill="F2F2F2" w:themeFill="background1" w:themeFillShade="F2"/>
+          </w:tcPr>
+          <w:p>
+            <w:r>
+              <w:t>Optional.</w:t>
             </w:r>
           </w:p>
         </w:tc>
@@ -1598,59 +2157,50 @@
         </w:trPr>
         <w:tc>
           <w:tcPr>
-            <w:tcW w:w="1933" w:type="dxa"/>
-          </w:tcPr>
-          <w:p>
-            <w:pPr>
-              <w:rPr>
-                <w:rStyle w:val="RTiSWDocLiteralText"/>
-              </w:rPr>
-            </w:pPr>
-            <w:r>
-              <w:rPr>
-                <w:rStyle w:val="RTiSWDocLiteralText"/>
-              </w:rPr>
-              <w:t>Require</w:t>
-            </w:r>
-          </w:p>
-          <w:p>
-            <w:pPr>
-              <w:rPr>
-                <w:rStyle w:val="RTiSWDocLiteralText"/>
-              </w:rPr>
-            </w:pPr>
-            <w:r>
-              <w:rPr>
-                <w:rStyle w:val="RTiSWDocLiteralText"/>
-              </w:rPr>
-              <w:t>Coefficients</w:t>
-            </w:r>
-          </w:p>
-          <w:p>
-            <w:pPr>
-              <w:rPr>
-                <w:rStyle w:val="RTiSWDocLiteralText"/>
-              </w:rPr>
-            </w:pPr>
-            <w:r>
-              <w:rPr>
-                <w:rStyle w:val="RTiSWDocLiteralText"/>
-              </w:rPr>
-              <w:t>SumTo1</w:t>
-            </w:r>
-          </w:p>
-        </w:tc>
-        <w:tc>
-          <w:tcPr>
-            <w:tcW w:w="5513" w:type="dxa"/>
-          </w:tcPr>
-          <w:p>
-            <w:r>
-              <w:t xml:space="preserve">If true, the sum of </w:t>
+            <w:tcW w:w="2065" w:type="dxa"/>
+            <w:shd w:val="clear" w:color="auto" w:fill="F2F2F2" w:themeFill="background1" w:themeFillShade="F2"/>
+          </w:tcPr>
+          <w:p>
+            <w:pPr>
+              <w:rPr>
+                <w:rStyle w:val="RTiSWDocLiteralText"/>
+              </w:rPr>
+            </w:pPr>
+            <w:r>
+              <w:rPr>
+                <w:rStyle w:val="RTiSWDocLiteralText"/>
+              </w:rPr>
+              <w:t>b</w:t>
+            </w:r>
+          </w:p>
+        </w:tc>
+        <w:tc>
+          <w:tcPr>
+            <w:tcW w:w="5940" w:type="dxa"/>
+            <w:shd w:val="clear" w:color="auto" w:fill="F2F2F2" w:themeFill="background1" w:themeFillShade="F2"/>
+          </w:tcPr>
+          <w:p>
+            <w:r>
+              <w:t xml:space="preserve">The </w:t>
+            </w:r>
+            <w:r>
+              <w:rPr>
+                <w:rStyle w:val="RTiSWDocLiteralText"/>
+              </w:rPr>
+              <w:t>b</w:t>
+            </w:r>
+            <w:r>
+              <w:t xml:space="preserve"> coefficients</w:t>
+            </w:r>
+            <w:r>
+              <w:t xml:space="preserve"> to multiple input time series</w:t>
+            </w:r>
+            <w:r>
+              <w:t xml:space="preserve">, separated by commas, in order t, t-1, t-2, etc.  </w:t>
             </w:r>
             <w:proofErr w:type="gramStart"/>
             <w:r>
-              <w:t xml:space="preserve">the </w:t>
+              <w:t xml:space="preserve">The </w:t>
             </w:r>
             <w:r>
               <w:rPr>
@@ -1669,19 +2219,25 @@
               <w:t>b</w:t>
             </w:r>
             <w:r>
-              <w:t xml:space="preserve"> coefficients must sum to 1.000000 (remainder is ignored)</w:t>
-            </w:r>
-            <w:r>
-              <w:t xml:space="preserve">.  The default enforces mass balance but using </w:t>
-            </w:r>
-            <w:r>
-              <w:rPr>
-                <w:rStyle w:val="RTiSWDocLiteralText"/>
-              </w:rPr>
-              <w:t>False</w:t>
-            </w:r>
-            <w:r>
-              <w:t xml:space="preserve"> is useful when evaluating analysis</w:t>
+              <w:t xml:space="preserve"> coefficients must sum to 1.000000 unless </w:t>
+            </w:r>
+            <w:r>
+              <w:rPr>
+                <w:rStyle w:val="RTiSWDocLiteralText"/>
+              </w:rPr>
+              <w:t>RequireCoefficientSumTo1=False</w:t>
+            </w:r>
+            <w:r>
+              <w:t xml:space="preserve">.  </w:t>
+            </w:r>
+            <w:r>
+              <w:t xml:space="preserve">Can be specified with </w:t>
+            </w:r>
+            <w:r>
+              <w:rPr>
+                <w:rStyle w:val="RTiSWDocLiteralText"/>
+              </w:rPr>
+              <w:t>${Property}</w:t>
             </w:r>
             <w:r>
               <w:t>.</w:t>
@@ -1690,19 +2246,12 @@
         </w:tc>
         <w:tc>
           <w:tcPr>
-            <w:tcW w:w="1904" w:type="dxa"/>
-          </w:tcPr>
-          <w:p>
-            <w:pPr>
-              <w:rPr>
-                <w:rStyle w:val="RTiSWDocLiteralText"/>
-              </w:rPr>
-            </w:pPr>
-            <w:r>
-              <w:rPr>
-                <w:rStyle w:val="RTiSWDocLiteralText"/>
-              </w:rPr>
-              <w:t>True</w:t>
+            <w:tcW w:w="1800" w:type="dxa"/>
+            <w:shd w:val="clear" w:color="auto" w:fill="F2F2F2" w:themeFill="background1" w:themeFillShade="F2"/>
+          </w:tcPr>
+          <w:p>
+            <w:r>
+              <w:t>None – must be specified.</w:t>
             </w:r>
           </w:p>
         </w:tc>
@@ -1713,105 +2262,109 @@
         </w:trPr>
         <w:tc>
           <w:tcPr>
-            <w:tcW w:w="1933" w:type="dxa"/>
-          </w:tcPr>
-          <w:p>
-            <w:pPr>
-              <w:rPr>
-                <w:rStyle w:val="RTiSWDocLiteralText"/>
-              </w:rPr>
-            </w:pPr>
-            <w:proofErr w:type="spellStart"/>
-            <w:r>
-              <w:rPr>
-                <w:rStyle w:val="RTiSWDocLiteralText"/>
-              </w:rPr>
-              <w:t>InputInitial</w:t>
-            </w:r>
-            <w:proofErr w:type="spellEnd"/>
-          </w:p>
-          <w:p>
-            <w:pPr>
-              <w:rPr>
-                <w:rStyle w:val="RTiSWDocLiteralText"/>
-                <w:highlight w:val="yellow"/>
-              </w:rPr>
-            </w:pPr>
-            <w:r>
-              <w:rPr>
-                <w:rStyle w:val="RTiSWDocLiteralText"/>
-              </w:rPr>
-              <w:t>Values</w:t>
-            </w:r>
-          </w:p>
-        </w:tc>
-        <w:tc>
-          <w:tcPr>
-            <w:tcW w:w="5513" w:type="dxa"/>
-          </w:tcPr>
-          <w:p>
-            <w:pPr>
-              <w:rPr>
-                <w:highlight w:val="yellow"/>
-              </w:rPr>
-            </w:pPr>
-            <w:r>
-              <w:t xml:space="preserve">A list of comma-separated values to use for the input time series, to allow computation of output at </w:t>
-            </w:r>
+            <w:tcW w:w="2065" w:type="dxa"/>
+            <w:shd w:val="clear" w:color="auto" w:fill="F2F2F2" w:themeFill="background1" w:themeFillShade="F2"/>
+          </w:tcPr>
+          <w:p>
+            <w:pPr>
+              <w:rPr>
+                <w:rStyle w:val="RTiSWDocLiteralText"/>
+              </w:rPr>
+            </w:pPr>
+            <w:r>
+              <w:rPr>
+                <w:rStyle w:val="RTiSWDocLiteralText"/>
+              </w:rPr>
+              <w:t>Require</w:t>
+            </w:r>
+          </w:p>
+          <w:p>
+            <w:pPr>
+              <w:rPr>
+                <w:rStyle w:val="RTiSWDocLiteralText"/>
+              </w:rPr>
+            </w:pPr>
+            <w:r>
+              <w:rPr>
+                <w:rStyle w:val="RTiSWDocLiteralText"/>
+              </w:rPr>
+              <w:t>Coefficients</w:t>
+            </w:r>
+          </w:p>
+          <w:p>
+            <w:pPr>
+              <w:rPr>
+                <w:rStyle w:val="RTiSWDocLiteralText"/>
+              </w:rPr>
+            </w:pPr>
+            <w:r>
+              <w:rPr>
+                <w:rStyle w:val="RTiSWDocLiteralText"/>
+              </w:rPr>
+              <w:t>SumTo1</w:t>
+            </w:r>
+          </w:p>
+        </w:tc>
+        <w:tc>
+          <w:tcPr>
+            <w:tcW w:w="5940" w:type="dxa"/>
+            <w:shd w:val="clear" w:color="auto" w:fill="F2F2F2" w:themeFill="background1" w:themeFillShade="F2"/>
+          </w:tcPr>
+          <w:p>
+            <w:r>
+              <w:t xml:space="preserve">If true, the sum of </w:t>
+            </w:r>
+            <w:proofErr w:type="gramStart"/>
             <w:r>
               <w:t xml:space="preserve">the </w:t>
             </w:r>
             <w:r>
-              <w:t>start of</w:t>
-            </w:r>
-            <w:r>
-              <w:t xml:space="preserve"> the</w:t>
-            </w:r>
-            <w:r>
-              <w:t xml:space="preserve"> period.  The first value is the</w:t>
-            </w:r>
-            <w:r>
-              <w:t xml:space="preserve"> earliest in time and the last is the value prior </w:t>
-            </w:r>
-            <w:r>
-              <w:t>to the</w:t>
-            </w:r>
-            <w:r>
-              <w:t xml:space="preserve"> start of the input time series. </w:t>
-            </w:r>
-            <w:r>
-              <w:t xml:space="preserve"> </w:t>
-            </w:r>
-            <w:r>
-              <w:t xml:space="preserve">Can be specified with </w:t>
-            </w:r>
-            <w:r>
-              <w:rPr>
-                <w:rStyle w:val="RTiSWDocLiteralText"/>
-              </w:rPr>
-              <w:t>${Property}</w:t>
-            </w:r>
-            <w:r>
-              <w:t>.</w:t>
-            </w:r>
-            <w:r>
-              <w:rPr>
-                <w:highlight w:val="yellow"/>
-              </w:rPr>
-              <w:t xml:space="preserve"> </w:t>
-            </w:r>
-          </w:p>
-        </w:tc>
-        <w:tc>
-          <w:tcPr>
-            <w:tcW w:w="1904" w:type="dxa"/>
-          </w:tcPr>
-          <w:p>
-            <w:pPr>
-              <w:rPr>
-                <w:highlight w:val="yellow"/>
-              </w:rPr>
-            </w:pPr>
+              <w:rPr>
+                <w:rStyle w:val="RTiSWDocLiteralText"/>
+              </w:rPr>
+              <w:t>a</w:t>
+            </w:r>
+            <w:proofErr w:type="gramEnd"/>
+            <w:r>
+              <w:t xml:space="preserve"> and </w:t>
+            </w:r>
+            <w:r>
+              <w:rPr>
+                <w:rStyle w:val="RTiSWDocLiteralText"/>
+              </w:rPr>
+              <w:t>b</w:t>
+            </w:r>
+            <w:r>
+              <w:t xml:space="preserve"> coefficients must sum to 1.000000 (remainder is ignored).  The default enforces mass balance but using </w:t>
+            </w:r>
+            <w:r>
+              <w:rPr>
+                <w:rStyle w:val="RTiSWDocLiteralText"/>
+              </w:rPr>
+              <w:t>False</w:t>
+            </w:r>
+            <w:r>
+              <w:t xml:space="preserve"> is useful when evaluating analysis.</w:t>
+            </w:r>
+          </w:p>
+        </w:tc>
+        <w:tc>
+          <w:tcPr>
+            <w:tcW w:w="1800" w:type="dxa"/>
+            <w:shd w:val="clear" w:color="auto" w:fill="F2F2F2" w:themeFill="background1" w:themeFillShade="F2"/>
+          </w:tcPr>
+          <w:p>
+            <w:pPr>
+              <w:rPr>
+                <w:rStyle w:val="RTiSWDocLiteralText"/>
+              </w:rPr>
+            </w:pPr>
+            <w:r>
+              <w:rPr>
+                <w:rStyle w:val="RTiSWDocLiteralText"/>
+              </w:rPr>
+              <w:t>True</w:t>
+            </w:r>
           </w:p>
         </w:tc>
       </w:tr>
@@ -1821,7 +2374,7 @@
         </w:trPr>
         <w:tc>
           <w:tcPr>
-            <w:tcW w:w="1933" w:type="dxa"/>
+            <w:tcW w:w="2065" w:type="dxa"/>
           </w:tcPr>
           <w:p>
             <w:pPr>
@@ -1842,7 +2395,7 @@
         </w:tc>
         <w:tc>
           <w:tcPr>
-            <w:tcW w:w="5513" w:type="dxa"/>
+            <w:tcW w:w="5940" w:type="dxa"/>
           </w:tcPr>
           <w:p>
             <w:pPr>
@@ -1872,7 +2425,7 @@
         </w:tc>
         <w:tc>
           <w:tcPr>
-            <w:tcW w:w="1904" w:type="dxa"/>
+            <w:tcW w:w="1800" w:type="dxa"/>
           </w:tcPr>
           <w:p>
             <w:r>
@@ -1887,7 +2440,7 @@
         </w:trPr>
         <w:tc>
           <w:tcPr>
-            <w:tcW w:w="1933" w:type="dxa"/>
+            <w:tcW w:w="2065" w:type="dxa"/>
           </w:tcPr>
           <w:p>
             <w:pPr>
@@ -1906,7 +2459,7 @@
         </w:tc>
         <w:tc>
           <w:tcPr>
-            <w:tcW w:w="5513" w:type="dxa"/>
+            <w:tcW w:w="5940" w:type="dxa"/>
           </w:tcPr>
           <w:p>
             <w:pPr>
@@ -1984,7 +2537,7 @@
         </w:tc>
         <w:tc>
           <w:tcPr>
-            <w:tcW w:w="1904" w:type="dxa"/>
+            <w:tcW w:w="1800" w:type="dxa"/>
           </w:tcPr>
           <w:p>
             <w:pPr>
@@ -2004,7 +2557,7 @@
         </w:trPr>
         <w:tc>
           <w:tcPr>
-            <w:tcW w:w="1933" w:type="dxa"/>
+            <w:tcW w:w="2065" w:type="dxa"/>
           </w:tcPr>
           <w:p>
             <w:pPr>
@@ -2024,7 +2577,7 @@
         </w:tc>
         <w:tc>
           <w:tcPr>
-            <w:tcW w:w="5513" w:type="dxa"/>
+            <w:tcW w:w="5940" w:type="dxa"/>
           </w:tcPr>
           <w:p>
             <w:r>
@@ -2046,7 +2599,7 @@
         </w:tc>
         <w:tc>
           <w:tcPr>
-            <w:tcW w:w="1904" w:type="dxa"/>
+            <w:tcW w:w="1800" w:type="dxa"/>
           </w:tcPr>
           <w:p>
             <w:r>
@@ -2061,7 +2614,7 @@
         </w:trPr>
         <w:tc>
           <w:tcPr>
-            <w:tcW w:w="1933" w:type="dxa"/>
+            <w:tcW w:w="2065" w:type="dxa"/>
           </w:tcPr>
           <w:p>
             <w:pPr>
@@ -2081,7 +2634,7 @@
         </w:tc>
         <w:tc>
           <w:tcPr>
-            <w:tcW w:w="5513" w:type="dxa"/>
+            <w:tcW w:w="5940" w:type="dxa"/>
           </w:tcPr>
           <w:p>
             <w:r>
@@ -2103,7 +2656,7 @@
         </w:tc>
         <w:tc>
           <w:tcPr>
-            <w:tcW w:w="1904" w:type="dxa"/>
+            <w:tcW w:w="1800" w:type="dxa"/>
           </w:tcPr>
           <w:p>
             <w:r>
@@ -2118,7 +2671,7 @@
         </w:trPr>
         <w:tc>
           <w:tcPr>
-            <w:tcW w:w="1933" w:type="dxa"/>
+            <w:tcW w:w="2065" w:type="dxa"/>
           </w:tcPr>
           <w:p>
             <w:pPr>
@@ -2138,17 +2691,15 @@
         </w:tc>
         <w:tc>
           <w:tcPr>
-            <w:tcW w:w="5513" w:type="dxa"/>
-          </w:tcPr>
-          <w:p>
-            <w:r>
-              <w:t>Minimum value allowed for output.  Any computed output value less than the minimum will be set to the minimum value</w:t>
-            </w:r>
-            <w:r>
-              <w:t xml:space="preserve">.  </w:t>
-            </w:r>
-            <w:r>
-              <w:t>The values are reset after the ARMA calculations occur and therefore do not impact the ARMA calculations.</w:t>
+            <w:tcW w:w="5940" w:type="dxa"/>
+          </w:tcPr>
+          <w:p>
+            <w:r>
+              <w:t xml:space="preserve">Minimum value allowed for output.  Any computed output value less than the minimum will be set to the minimum value.  The values are reset after the ARMA calculations occur and therefore </w:t>
+            </w:r>
+            <w:r>
+              <w:lastRenderedPageBreak/>
+              <w:t>do not impact the ARMA calculations.</w:t>
             </w:r>
             <w:r>
               <w:t xml:space="preserve">  </w:t>
@@ -2169,10 +2720,11 @@
         </w:tc>
         <w:tc>
           <w:tcPr>
-            <w:tcW w:w="1904" w:type="dxa"/>
-          </w:tcPr>
-          <w:p>
-            <w:r>
+            <w:tcW w:w="1800" w:type="dxa"/>
+          </w:tcPr>
+          <w:p>
+            <w:r>
+              <w:lastRenderedPageBreak/>
               <w:t>None – use computed output value.</w:t>
             </w:r>
           </w:p>
@@ -2184,7 +2736,7 @@
         </w:trPr>
         <w:tc>
           <w:tcPr>
-            <w:tcW w:w="1933" w:type="dxa"/>
+            <w:tcW w:w="2065" w:type="dxa"/>
           </w:tcPr>
           <w:p>
             <w:pPr>
@@ -2197,6 +2749,7 @@
               <w:rPr>
                 <w:rStyle w:val="RTiSWDocLiteralText"/>
               </w:rPr>
+              <w:lastRenderedPageBreak/>
               <w:t>OutputM</w:t>
             </w:r>
             <w:r>
@@ -2216,7 +2769,7 @@
         </w:tc>
         <w:tc>
           <w:tcPr>
-            <w:tcW w:w="5513" w:type="dxa"/>
+            <w:tcW w:w="5940" w:type="dxa"/>
           </w:tcPr>
           <w:p>
             <w:r>
@@ -2259,12 +2812,150 @@
         </w:tc>
         <w:tc>
           <w:tcPr>
-            <w:tcW w:w="1904" w:type="dxa"/>
+            <w:tcW w:w="1800" w:type="dxa"/>
           </w:tcPr>
           <w:p>
             <w:r>
               <w:t>None – use computed output value.</w:t>
             </w:r>
+          </w:p>
+        </w:tc>
+      </w:tr>
+      <w:tr>
+        <w:trPr>
+          <w:jc w:val="center"/>
+        </w:trPr>
+        <w:tc>
+          <w:tcPr>
+            <w:tcW w:w="2065" w:type="dxa"/>
+          </w:tcPr>
+          <w:p>
+            <w:pPr>
+              <w:rPr>
+                <w:rStyle w:val="RTiSWDocLiteralText"/>
+              </w:rPr>
+            </w:pPr>
+            <w:proofErr w:type="spellStart"/>
+            <w:r>
+              <w:rPr>
+                <w:rStyle w:val="RTiSWDocLiteralText"/>
+              </w:rPr>
+              <w:t>Out</w:t>
+            </w:r>
+            <w:r>
+              <w:rPr>
+                <w:rStyle w:val="RTiSWDocLiteralText"/>
+              </w:rPr>
+              <w:t>put</w:t>
+            </w:r>
+            <w:r>
+              <w:rPr>
+                <w:rStyle w:val="RTiSWDocLiteralText"/>
+              </w:rPr>
+              <w:t>Previous</w:t>
+            </w:r>
+            <w:proofErr w:type="spellEnd"/>
+          </w:p>
+          <w:p>
+            <w:pPr>
+              <w:rPr>
+                <w:rStyle w:val="RTiSWDocLiteralText"/>
+                <w:highlight w:val="yellow"/>
+              </w:rPr>
+            </w:pPr>
+            <w:r>
+              <w:rPr>
+                <w:rStyle w:val="RTiSWDocLiteralText"/>
+              </w:rPr>
+              <w:t>Values</w:t>
+            </w:r>
+          </w:p>
+        </w:tc>
+        <w:tc>
+          <w:tcPr>
+            <w:tcW w:w="5940" w:type="dxa"/>
+          </w:tcPr>
+          <w:p>
+            <w:pPr>
+              <w:rPr>
+                <w:highlight w:val="yellow"/>
+              </w:rPr>
+            </w:pPr>
+            <w:r>
+              <w:t xml:space="preserve">A list of comma-separated values to use for the </w:t>
+            </w:r>
+            <w:r>
+              <w:t>out</w:t>
+            </w:r>
+            <w:r>
+              <w:t>put time series</w:t>
+            </w:r>
+            <w:r>
+              <w:t xml:space="preserve"> previous to the start of the input time series</w:t>
+            </w:r>
+            <w:r>
+              <w:t xml:space="preserve">, to allow computation of output at </w:t>
+            </w:r>
+            <w:r>
+              <w:t xml:space="preserve">the </w:t>
+            </w:r>
+            <w:r>
+              <w:t>start of</w:t>
+            </w:r>
+            <w:r>
+              <w:t xml:space="preserve"> the</w:t>
+            </w:r>
+            <w:r>
+              <w:t xml:space="preserve"> period.  The first value is the earliest in time and the last is the value prior </w:t>
+            </w:r>
+            <w:r>
+              <w:t>to the</w:t>
+            </w:r>
+            <w:r>
+              <w:t xml:space="preserve"> start of the input time series. </w:t>
+            </w:r>
+            <w:r>
+              <w:t xml:space="preserve"> The number of values must agree with the number of </w:t>
+            </w:r>
+            <w:r>
+              <w:rPr>
+                <w:rStyle w:val="RTiSWDocLiteralText"/>
+              </w:rPr>
+              <w:t>a</w:t>
+            </w:r>
+            <w:r>
+              <w:t xml:space="preserve"> coefficient values.  </w:t>
+            </w:r>
+            <w:r>
+              <w:t xml:space="preserve">Can be specified with </w:t>
+            </w:r>
+            <w:r>
+              <w:rPr>
+                <w:rStyle w:val="RTiSWDocLiteralText"/>
+              </w:rPr>
+              <w:t>${Property}</w:t>
+            </w:r>
+            <w:r>
+              <w:t>.</w:t>
+            </w:r>
+            <w:r>
+              <w:rPr>
+                <w:highlight w:val="yellow"/>
+              </w:rPr>
+              <w:t xml:space="preserve"> </w:t>
+            </w:r>
+          </w:p>
+        </w:tc>
+        <w:tc>
+          <w:tcPr>
+            <w:tcW w:w="1800" w:type="dxa"/>
+          </w:tcPr>
+          <w:p>
+            <w:pPr>
+              <w:rPr>
+                <w:highlight w:val="yellow"/>
+              </w:rPr>
+            </w:pPr>
           </w:p>
         </w:tc>
       </w:tr>
@@ -2572,9 +3263,9 @@
         </w:rPr>
         <w:drawing>
           <wp:inline distT="0" distB="0" distL="0" distR="0">
-            <wp:extent cx="5943600" cy="4404360"/>
-            <wp:effectExtent l="0" t="0" r="0" b="0"/>
-            <wp:docPr id="3" name="Picture 3" descr="ARMA_graph"/>
+            <wp:extent cx="5943600" cy="3199765"/>
+            <wp:effectExtent l="0" t="0" r="0" b="635"/>
+            <wp:docPr id="9" name="Picture 9"/>
             <wp:cNvGraphicFramePr>
               <a:graphicFrameLocks xmlns:a="http://schemas.openxmlformats.org/drawingml/2006/main" noChangeAspect="1"/>
             </wp:cNvGraphicFramePr>
@@ -2582,10 +3273,8 @@
               <a:graphicData uri="http://schemas.openxmlformats.org/drawingml/2006/picture">
                 <pic:pic xmlns:pic="http://schemas.openxmlformats.org/drawingml/2006/picture">
                   <pic:nvPicPr>
-                    <pic:cNvPr id="0" name="Picture 3" descr="ARMA_graph"/>
-                    <pic:cNvPicPr>
-                      <a:picLocks noChangeAspect="1" noChangeArrowheads="1"/>
-                    </pic:cNvPicPr>
+                    <pic:cNvPr id="9" name="command_ARMA_Graph.png"/>
+                    <pic:cNvPicPr/>
                   </pic:nvPicPr>
                   <pic:blipFill>
                     <a:blip r:embed="rId12">
@@ -2595,23 +3284,18 @@
                         </a:ext>
                       </a:extLst>
                     </a:blip>
-                    <a:srcRect/>
                     <a:stretch>
                       <a:fillRect/>
                     </a:stretch>
                   </pic:blipFill>
-                  <pic:spPr bwMode="auto">
+                  <pic:spPr>
                     <a:xfrm>
                       <a:off x="0" y="0"/>
-                      <a:ext cx="5943600" cy="4404360"/>
+                      <a:ext cx="5943600" cy="3199765"/>
                     </a:xfrm>
                     <a:prstGeom prst="rect">
                       <a:avLst/>
                     </a:prstGeom>
-                    <a:noFill/>
-                    <a:ln>
-                      <a:noFill/>
-                    </a:ln>
                   </pic:spPr>
                 </pic:pic>
               </a:graphicData>
@@ -2626,7 +3310,15 @@
       </w:pPr>
       <w:proofErr w:type="spellStart"/>
       <w:r>
-        <w:t>ARMA_graph</w:t>
+        <w:t>ARMA_</w:t>
+      </w:r>
+      <w:r>
+        <w:t>G</w:t>
+      </w:r>
+      <w:bookmarkStart w:id="0" w:name="_GoBack"/>
+      <w:bookmarkEnd w:id="0"/>
+      <w:r>
+        <w:t>raph</w:t>
       </w:r>
       <w:proofErr w:type="spellEnd"/>
     </w:p>
@@ -2807,17 +3499,15 @@
           <w:numId w:val="0"/>
         </w:numPr>
       </w:pPr>
-      <w:bookmarkStart w:id="0" w:name="replaceValue"/>
-    </w:p>
+      <w:bookmarkStart w:id="1" w:name="replaceValue"/>
+    </w:p>
+    <w:bookmarkEnd w:id="1"/>
     <w:p>
       <w:pPr>
         <w:rPr>
           <w:color w:val="C0C0C0"/>
         </w:rPr>
       </w:pPr>
-      <w:bookmarkStart w:id="1" w:name="_GoBack"/>
-      <w:bookmarkEnd w:id="0"/>
-      <w:bookmarkEnd w:id="1"/>
     </w:p>
     <w:sectPr>
       <w:headerReference w:type="even" r:id="rId14"/>
@@ -2929,7 +3619,7 @@
       <w:rPr>
         <w:noProof/>
       </w:rPr>
-      <w:t>3</w:t>
+      <w:t>5</w:t>
     </w:r>
     <w:r>
       <w:fldChar w:fldCharType="end"/>
@@ -3856,6 +4546,54 @@
       <w:sz w:val="24"/>
     </w:rPr>
   </w:style>
+  <w:style w:type="table" w:styleId="TableGrid">
+    <w:name w:val="Table Grid"/>
+    <w:basedOn w:val="TableNormal"/>
+    <w:rsid w:val="00DF2882"/>
+    <w:tblPr>
+      <w:tblBorders>
+        <w:top w:val="single" w:sz="4" w:space="0" w:color="auto"/>
+        <w:left w:val="single" w:sz="4" w:space="0" w:color="auto"/>
+        <w:bottom w:val="single" w:sz="4" w:space="0" w:color="auto"/>
+        <w:right w:val="single" w:sz="4" w:space="0" w:color="auto"/>
+        <w:insideH w:val="single" w:sz="4" w:space="0" w:color="auto"/>
+        <w:insideV w:val="single" w:sz="4" w:space="0" w:color="auto"/>
+      </w:tblBorders>
+    </w:tblPr>
+  </w:style>
+  <w:style w:type="paragraph" w:styleId="ListParagraph">
+    <w:name w:val="List Paragraph"/>
+    <w:basedOn w:val="Normal"/>
+    <w:uiPriority w:val="34"/>
+    <w:qFormat/>
+    <w:rsid w:val="00DF2882"/>
+    <w:pPr>
+      <w:ind w:left="720"/>
+      <w:contextualSpacing/>
+    </w:pPr>
+  </w:style>
+  <w:style w:type="paragraph" w:styleId="BalloonText">
+    <w:name w:val="Balloon Text"/>
+    <w:basedOn w:val="Normal"/>
+    <w:link w:val="BalloonTextChar"/>
+    <w:rsid w:val="00272B8B"/>
+    <w:rPr>
+      <w:rFonts w:ascii="Segoe UI" w:hAnsi="Segoe UI" w:cs="Segoe UI"/>
+      <w:sz w:val="18"/>
+      <w:szCs w:val="18"/>
+    </w:rPr>
+  </w:style>
+  <w:style w:type="character" w:customStyle="1" w:styleId="BalloonTextChar">
+    <w:name w:val="Balloon Text Char"/>
+    <w:basedOn w:val="DefaultParagraphFont"/>
+    <w:link w:val="BalloonText"/>
+    <w:rsid w:val="00272B8B"/>
+    <w:rPr>
+      <w:rFonts w:ascii="Segoe UI" w:hAnsi="Segoe UI" w:cs="Segoe UI"/>
+      <w:sz w:val="18"/>
+      <w:szCs w:val="18"/>
+    </w:rPr>
+  </w:style>
 </w:styles>
 </file>
 

</xml_diff>